<commit_message>
some graphs generated gpt
</commit_message>
<xml_diff>
--- a/utforskning/testp_prj_utforskning.docx
+++ b/utforskning/testp_prj_utforskning.docx
@@ -11998,6 +11998,98 @@
         <w:ind w:right="0" w:left="0" w:firstLine="0"/>
         <w:jc w:val="left"/>
         <w:rPr>
+          <w:rFonts w:ascii="Cambria Math" w:hAnsi="Cambria Math" w:cs="Cambria Math" w:eastAsia="Cambria Math"/>
+          <w:color w:val="auto"/>
+          <w:spacing w:val="0"/>
+          <w:position w:val="0"/>
+          <w:sz w:val="22"/>
+          <w:shd w:fill="auto" w:val="clear"/>
+        </w:rPr>
+      </w:pPr>
+      <w:r>
+        <w:rPr>
+          <w:rFonts w:ascii="Cambria Math" w:hAnsi="Cambria Math" w:cs="Cambria Math" w:eastAsia="Cambria Math"/>
+          <w:color w:val="auto"/>
+          <w:spacing w:val="0"/>
+          <w:position w:val="0"/>
+          <w:sz w:val="22"/>
+          <w:shd w:fill="auto" w:val="clear"/>
+        </w:rPr>
+        <w:t xml:space="preserve">Would you like me to also generate a statistical correlation coefficient (like Pearson correlation between uptime and RSRP) to quantify the relationship?</w:t>
+      </w:r>
+    </w:p>
+    <w:p>
+      <w:pPr>
+        <w:spacing w:before="0" w:after="0" w:line="240"/>
+        <w:ind w:right="0" w:left="0" w:firstLine="0"/>
+        <w:jc w:val="left"/>
+        <w:rPr>
+          <w:rFonts w:ascii="Cambria Math" w:hAnsi="Cambria Math" w:cs="Cambria Math" w:eastAsia="Cambria Math"/>
+          <w:color w:val="auto"/>
+          <w:spacing w:val="0"/>
+          <w:position w:val="0"/>
+          <w:sz w:val="22"/>
+          <w:shd w:fill="auto" w:val="clear"/>
+        </w:rPr>
+      </w:pPr>
+    </w:p>
+    <w:p>
+      <w:pPr>
+        <w:spacing w:before="0" w:after="0" w:line="240"/>
+        <w:ind w:right="0" w:left="0" w:firstLine="0"/>
+        <w:jc w:val="left"/>
+        <w:rPr>
+          <w:rFonts w:ascii="Cambria Math" w:hAnsi="Cambria Math" w:cs="Cambria Math" w:eastAsia="Cambria Math"/>
+          <w:color w:val="auto"/>
+          <w:spacing w:val="0"/>
+          <w:position w:val="0"/>
+          <w:sz w:val="22"/>
+          <w:shd w:fill="auto" w:val="clear"/>
+        </w:rPr>
+      </w:pPr>
+    </w:p>
+    <w:p>
+      <w:pPr>
+        <w:spacing w:before="0" w:after="0" w:line="240"/>
+        <w:ind w:right="0" w:left="0" w:firstLine="0"/>
+        <w:jc w:val="left"/>
+        <w:rPr>
+          <w:rFonts w:ascii="Cambria Math" w:hAnsi="Cambria Math" w:cs="Cambria Math" w:eastAsia="Cambria Math"/>
+          <w:color w:val="auto"/>
+          <w:spacing w:val="0"/>
+          <w:position w:val="0"/>
+          <w:sz w:val="22"/>
+          <w:shd w:fill="auto" w:val="clear"/>
+        </w:rPr>
+      </w:pPr>
+    </w:p>
+    <w:p>
+      <w:pPr>
+        <w:spacing w:before="0" w:after="0" w:line="240"/>
+        <w:ind w:right="0" w:left="0" w:firstLine="0"/>
+        <w:jc w:val="left"/>
+        <w:rPr>
+          <w:rFonts w:ascii="Cambria Math" w:hAnsi="Cambria Math" w:cs="Cambria Math" w:eastAsia="Cambria Math"/>
+          <w:color w:val="auto"/>
+          <w:spacing w:val="0"/>
+          <w:position w:val="0"/>
+          <w:sz w:val="22"/>
+          <w:shd w:fill="auto" w:val="clear"/>
+        </w:rPr>
+      </w:pPr>
+      <w:r>
+        <w:rPr>
+          <w:rFonts w:ascii="Cambria Math" w:hAnsi="Cambria Math" w:cs="Cambria Math" w:eastAsia="Cambria Math"/>
+          <w:color w:val="auto"/>
+          <w:spacing w:val="0"/>
+          <w:position w:val="0"/>
+          <w:sz w:val="22"/>
+          <w:shd w:fill="auto" w:val="clear"/>
+        </w:rPr>
+        <w:t xml:space="preserve">Yes </w:t>
+      </w:r>
+      <w:r>
+        <w:rPr>
           <w:rFonts w:ascii="Segoe UI Symbol" w:hAnsi="Segoe UI Symbol" w:cs="Segoe UI Symbol" w:eastAsia="Segoe UI Symbol"/>
           <w:color w:val="auto"/>
           <w:spacing w:val="0"/>
@@ -12005,18 +12097,2669 @@
           <w:sz w:val="22"/>
           <w:shd w:fill="auto" w:val="clear"/>
         </w:rPr>
-      </w:pPr>
-      <w:r>
-        <w:rPr>
-          <w:rFonts w:ascii="Cambria Math" w:hAnsi="Cambria Math" w:cs="Cambria Math" w:eastAsia="Cambria Math"/>
-          <w:color w:val="auto"/>
-          <w:spacing w:val="0"/>
-          <w:position w:val="0"/>
-          <w:sz w:val="22"/>
-          <w:shd w:fill="auto" w:val="clear"/>
-        </w:rPr>
-        <w:t xml:space="preserve">Would you like me to also generate a statistical correlation coefficient (like Pearson correlation between uptime and RSRP) to quantify the relationship?</w:t>
-      </w:r>
+        <w:t xml:space="preserve">👍</w:t>
+      </w:r>
+      <w:r>
+        <w:rPr>
+          <w:rFonts w:ascii="Cambria Math" w:hAnsi="Cambria Math" w:cs="Cambria Math" w:eastAsia="Cambria Math"/>
+          <w:color w:val="auto"/>
+          <w:spacing w:val="0"/>
+          <w:position w:val="0"/>
+          <w:sz w:val="22"/>
+          <w:shd w:fill="auto" w:val="clear"/>
+        </w:rPr>
+        <w:t xml:space="preserve"> </w:t>
+      </w:r>
+      <w:r>
+        <w:rPr>
+          <w:rFonts w:ascii="Cambria Math" w:hAnsi="Cambria Math" w:cs="Cambria Math" w:eastAsia="Cambria Math"/>
+          <w:color w:val="auto"/>
+          <w:spacing w:val="0"/>
+          <w:position w:val="0"/>
+          <w:sz w:val="22"/>
+          <w:shd w:fill="auto" w:val="clear"/>
+        </w:rPr>
+        <w:t xml:space="preserve">we can calculate device response time from your combined dataset using the unlock events (rpc = unlock).</w:t>
+      </w:r>
+    </w:p>
+    <w:p>
+      <w:pPr>
+        <w:spacing w:before="0" w:after="0" w:line="240"/>
+        <w:ind w:right="0" w:left="0" w:firstLine="0"/>
+        <w:jc w:val="left"/>
+        <w:rPr>
+          <w:rFonts w:ascii="Cambria Math" w:hAnsi="Cambria Math" w:cs="Cambria Math" w:eastAsia="Cambria Math"/>
+          <w:color w:val="auto"/>
+          <w:spacing w:val="0"/>
+          <w:position w:val="0"/>
+          <w:sz w:val="22"/>
+          <w:shd w:fill="auto" w:val="clear"/>
+        </w:rPr>
+      </w:pPr>
+    </w:p>
+    <w:p>
+      <w:pPr>
+        <w:spacing w:before="0" w:after="0" w:line="240"/>
+        <w:ind w:right="0" w:left="0" w:firstLine="0"/>
+        <w:jc w:val="left"/>
+        <w:rPr>
+          <w:rFonts w:ascii="Cambria Math" w:hAnsi="Cambria Math" w:cs="Cambria Math" w:eastAsia="Cambria Math"/>
+          <w:color w:val="auto"/>
+          <w:spacing w:val="0"/>
+          <w:position w:val="0"/>
+          <w:sz w:val="22"/>
+          <w:shd w:fill="auto" w:val="clear"/>
+        </w:rPr>
+      </w:pPr>
+      <w:r>
+        <w:rPr>
+          <w:rFonts w:ascii="Cambria Math" w:hAnsi="Cambria Math" w:cs="Cambria Math" w:eastAsia="Cambria Math"/>
+          <w:color w:val="auto"/>
+          <w:spacing w:val="0"/>
+          <w:position w:val="0"/>
+          <w:sz w:val="22"/>
+          <w:shd w:fill="auto" w:val="clear"/>
+        </w:rPr>
+        <w:t xml:space="preserve">In your data we have:</w:t>
+      </w:r>
+    </w:p>
+    <w:p>
+      <w:pPr>
+        <w:spacing w:before="0" w:after="0" w:line="240"/>
+        <w:ind w:right="0" w:left="0" w:firstLine="0"/>
+        <w:jc w:val="left"/>
+        <w:rPr>
+          <w:rFonts w:ascii="Cambria Math" w:hAnsi="Cambria Math" w:cs="Cambria Math" w:eastAsia="Cambria Math"/>
+          <w:color w:val="auto"/>
+          <w:spacing w:val="0"/>
+          <w:position w:val="0"/>
+          <w:sz w:val="22"/>
+          <w:shd w:fill="auto" w:val="clear"/>
+        </w:rPr>
+      </w:pPr>
+    </w:p>
+    <w:p>
+      <w:pPr>
+        <w:spacing w:before="0" w:after="0" w:line="240"/>
+        <w:ind w:right="0" w:left="0" w:firstLine="0"/>
+        <w:jc w:val="left"/>
+        <w:rPr>
+          <w:rFonts w:ascii="Cambria Math" w:hAnsi="Cambria Math" w:cs="Cambria Math" w:eastAsia="Cambria Math"/>
+          <w:color w:val="auto"/>
+          <w:spacing w:val="0"/>
+          <w:position w:val="0"/>
+          <w:sz w:val="22"/>
+          <w:shd w:fill="auto" w:val="clear"/>
+        </w:rPr>
+      </w:pPr>
+      <w:r>
+        <w:rPr>
+          <w:rFonts w:ascii="Cambria Math" w:hAnsi="Cambria Math" w:cs="Cambria Math" w:eastAsia="Cambria Math"/>
+          <w:color w:val="auto"/>
+          <w:spacing w:val="0"/>
+          <w:position w:val="0"/>
+          <w:sz w:val="22"/>
+          <w:shd w:fill="auto" w:val="clear"/>
+        </w:rPr>
+        <w:t xml:space="preserve">_timestamp </w:t>
+      </w:r>
+      <w:r>
+        <w:rPr>
+          <w:rFonts w:ascii="Cambria Math" w:hAnsi="Cambria Math" w:cs="Cambria Math" w:eastAsia="Cambria Math"/>
+          <w:color w:val="auto"/>
+          <w:spacing w:val="0"/>
+          <w:position w:val="0"/>
+          <w:sz w:val="22"/>
+          <w:shd w:fill="auto" w:val="clear"/>
+        </w:rPr>
+        <w:t xml:space="preserve">→ </w:t>
+      </w:r>
+      <w:r>
+        <w:rPr>
+          <w:rFonts w:ascii="Cambria Math" w:hAnsi="Cambria Math" w:cs="Cambria Math" w:eastAsia="Cambria Math"/>
+          <w:color w:val="auto"/>
+          <w:spacing w:val="0"/>
+          <w:position w:val="0"/>
+          <w:sz w:val="22"/>
+          <w:shd w:fill="auto" w:val="clear"/>
+        </w:rPr>
+        <w:t xml:space="preserve">when the unlock request was issued.</w:t>
+      </w:r>
+    </w:p>
+    <w:p>
+      <w:pPr>
+        <w:spacing w:before="0" w:after="0" w:line="240"/>
+        <w:ind w:right="0" w:left="0" w:firstLine="0"/>
+        <w:jc w:val="left"/>
+        <w:rPr>
+          <w:rFonts w:ascii="Cambria Math" w:hAnsi="Cambria Math" w:cs="Cambria Math" w:eastAsia="Cambria Math"/>
+          <w:color w:val="auto"/>
+          <w:spacing w:val="0"/>
+          <w:position w:val="0"/>
+          <w:sz w:val="22"/>
+          <w:shd w:fill="auto" w:val="clear"/>
+        </w:rPr>
+      </w:pPr>
+    </w:p>
+    <w:p>
+      <w:pPr>
+        <w:spacing w:before="0" w:after="0" w:line="240"/>
+        <w:ind w:right="0" w:left="0" w:firstLine="0"/>
+        <w:jc w:val="left"/>
+        <w:rPr>
+          <w:rFonts w:ascii="Cambria Math" w:hAnsi="Cambria Math" w:cs="Cambria Math" w:eastAsia="Cambria Math"/>
+          <w:color w:val="auto"/>
+          <w:spacing w:val="0"/>
+          <w:position w:val="0"/>
+          <w:sz w:val="22"/>
+          <w:shd w:fill="auto" w:val="clear"/>
+        </w:rPr>
+      </w:pPr>
+      <w:r>
+        <w:rPr>
+          <w:rFonts w:ascii="Cambria Math" w:hAnsi="Cambria Math" w:cs="Cambria Math" w:eastAsia="Cambria Math"/>
+          <w:color w:val="auto"/>
+          <w:spacing w:val="0"/>
+          <w:position w:val="0"/>
+          <w:sz w:val="22"/>
+          <w:shd w:fill="auto" w:val="clear"/>
+        </w:rPr>
+        <w:t xml:space="preserve">_ack_timestamp </w:t>
+      </w:r>
+      <w:r>
+        <w:rPr>
+          <w:rFonts w:ascii="Cambria Math" w:hAnsi="Cambria Math" w:cs="Cambria Math" w:eastAsia="Cambria Math"/>
+          <w:color w:val="auto"/>
+          <w:spacing w:val="0"/>
+          <w:position w:val="0"/>
+          <w:sz w:val="22"/>
+          <w:shd w:fill="auto" w:val="clear"/>
+        </w:rPr>
+        <w:t xml:space="preserve">→ </w:t>
+      </w:r>
+      <w:r>
+        <w:rPr>
+          <w:rFonts w:ascii="Cambria Math" w:hAnsi="Cambria Math" w:cs="Cambria Math" w:eastAsia="Cambria Math"/>
+          <w:color w:val="auto"/>
+          <w:spacing w:val="0"/>
+          <w:position w:val="0"/>
+          <w:sz w:val="22"/>
+          <w:shd w:fill="auto" w:val="clear"/>
+        </w:rPr>
+        <w:t xml:space="preserve">when the device acknowledged the unlock.</w:t>
+      </w:r>
+    </w:p>
+    <w:p>
+      <w:pPr>
+        <w:spacing w:before="0" w:after="0" w:line="240"/>
+        <w:ind w:right="0" w:left="0" w:firstLine="0"/>
+        <w:jc w:val="left"/>
+        <w:rPr>
+          <w:rFonts w:ascii="Cambria Math" w:hAnsi="Cambria Math" w:cs="Cambria Math" w:eastAsia="Cambria Math"/>
+          <w:color w:val="auto"/>
+          <w:spacing w:val="0"/>
+          <w:position w:val="0"/>
+          <w:sz w:val="22"/>
+          <w:shd w:fill="auto" w:val="clear"/>
+        </w:rPr>
+      </w:pPr>
+    </w:p>
+    <w:p>
+      <w:pPr>
+        <w:spacing w:before="0" w:after="0" w:line="240"/>
+        <w:ind w:right="0" w:left="0" w:firstLine="0"/>
+        <w:jc w:val="left"/>
+        <w:rPr>
+          <w:rFonts w:ascii="Cambria Math" w:hAnsi="Cambria Math" w:cs="Cambria Math" w:eastAsia="Cambria Math"/>
+          <w:color w:val="auto"/>
+          <w:spacing w:val="0"/>
+          <w:position w:val="0"/>
+          <w:sz w:val="22"/>
+          <w:shd w:fill="auto" w:val="clear"/>
+        </w:rPr>
+      </w:pPr>
+      <w:r>
+        <w:rPr>
+          <w:rFonts w:ascii="Cambria Math" w:hAnsi="Cambria Math" w:cs="Cambria Math" w:eastAsia="Cambria Math"/>
+          <w:color w:val="auto"/>
+          <w:spacing w:val="0"/>
+          <w:position w:val="0"/>
+          <w:sz w:val="22"/>
+          <w:shd w:fill="auto" w:val="clear"/>
+        </w:rPr>
+        <w:t xml:space="preserve">The difference between them = response time.</w:t>
+      </w:r>
+    </w:p>
+    <w:p>
+      <w:pPr>
+        <w:spacing w:before="0" w:after="0" w:line="240"/>
+        <w:ind w:right="0" w:left="0" w:firstLine="0"/>
+        <w:jc w:val="left"/>
+        <w:rPr>
+          <w:rFonts w:ascii="Cambria Math" w:hAnsi="Cambria Math" w:cs="Cambria Math" w:eastAsia="Cambria Math"/>
+          <w:color w:val="auto"/>
+          <w:spacing w:val="0"/>
+          <w:position w:val="0"/>
+          <w:sz w:val="22"/>
+          <w:shd w:fill="auto" w:val="clear"/>
+        </w:rPr>
+      </w:pPr>
+    </w:p>
+    <w:p>
+      <w:pPr>
+        <w:spacing w:before="0" w:after="0" w:line="240"/>
+        <w:ind w:right="0" w:left="0" w:firstLine="0"/>
+        <w:jc w:val="left"/>
+        <w:rPr>
+          <w:rFonts w:ascii="Cambria Math" w:hAnsi="Cambria Math" w:cs="Cambria Math" w:eastAsia="Cambria Math"/>
+          <w:color w:val="auto"/>
+          <w:spacing w:val="0"/>
+          <w:position w:val="0"/>
+          <w:sz w:val="22"/>
+          <w:shd w:fill="auto" w:val="clear"/>
+        </w:rPr>
+      </w:pPr>
+      <w:r>
+        <w:rPr>
+          <w:rFonts w:ascii="Cambria Math" w:hAnsi="Cambria Math" w:cs="Cambria Math" w:eastAsia="Cambria Math"/>
+          <w:color w:val="auto"/>
+          <w:spacing w:val="0"/>
+          <w:position w:val="0"/>
+          <w:sz w:val="22"/>
+          <w:shd w:fill="auto" w:val="clear"/>
+        </w:rPr>
+        <w:t xml:space="preserve">Earlier, I computed the average response time </w:t>
+      </w:r>
+      <w:r>
+        <w:rPr>
+          <w:rFonts w:ascii="Cambria Math" w:hAnsi="Cambria Math" w:cs="Cambria Math" w:eastAsia="Cambria Math"/>
+          <w:color w:val="auto"/>
+          <w:spacing w:val="0"/>
+          <w:position w:val="0"/>
+          <w:sz w:val="22"/>
+          <w:shd w:fill="auto" w:val="clear"/>
+        </w:rPr>
+        <w:t xml:space="preserve">≈ </w:t>
+      </w:r>
+      <w:r>
+        <w:rPr>
+          <w:rFonts w:ascii="Cambria Math" w:hAnsi="Cambria Math" w:cs="Cambria Math" w:eastAsia="Cambria Math"/>
+          <w:color w:val="auto"/>
+          <w:spacing w:val="0"/>
+          <w:position w:val="0"/>
+          <w:sz w:val="22"/>
+          <w:shd w:fill="auto" w:val="clear"/>
+        </w:rPr>
+        <w:t xml:space="preserve">1.1 </w:t>
+      </w:r>
+      <w:r>
+        <w:rPr>
+          <w:rFonts w:ascii="Cambria Math" w:hAnsi="Cambria Math" w:cs="Cambria Math" w:eastAsia="Cambria Math"/>
+          <w:color w:val="auto"/>
+          <w:spacing w:val="0"/>
+          <w:position w:val="0"/>
+          <w:sz w:val="22"/>
+          <w:shd w:fill="auto" w:val="clear"/>
+        </w:rPr>
+        <w:t xml:space="preserve">seconds.</w:t>
+      </w:r>
+    </w:p>
+    <w:p>
+      <w:pPr>
+        <w:spacing w:before="0" w:after="0" w:line="240"/>
+        <w:ind w:right="0" w:left="0" w:firstLine="0"/>
+        <w:jc w:val="left"/>
+        <w:rPr>
+          <w:rFonts w:ascii="Cambria Math" w:hAnsi="Cambria Math" w:cs="Cambria Math" w:eastAsia="Cambria Math"/>
+          <w:color w:val="auto"/>
+          <w:spacing w:val="0"/>
+          <w:position w:val="0"/>
+          <w:sz w:val="22"/>
+          <w:shd w:fill="auto" w:val="clear"/>
+        </w:rPr>
+      </w:pPr>
+      <w:r>
+        <w:rPr>
+          <w:rFonts w:ascii="Cambria Math" w:hAnsi="Cambria Math" w:cs="Cambria Math" w:eastAsia="Cambria Math"/>
+          <w:color w:val="auto"/>
+          <w:spacing w:val="0"/>
+          <w:position w:val="0"/>
+          <w:sz w:val="22"/>
+          <w:shd w:fill="auto" w:val="clear"/>
+        </w:rPr>
+        <w:t xml:space="preserve">But we can go further and calculate:</w:t>
+      </w:r>
+    </w:p>
+    <w:p>
+      <w:pPr>
+        <w:spacing w:before="0" w:after="0" w:line="240"/>
+        <w:ind w:right="0" w:left="0" w:firstLine="0"/>
+        <w:jc w:val="left"/>
+        <w:rPr>
+          <w:rFonts w:ascii="Cambria Math" w:hAnsi="Cambria Math" w:cs="Cambria Math" w:eastAsia="Cambria Math"/>
+          <w:color w:val="auto"/>
+          <w:spacing w:val="0"/>
+          <w:position w:val="0"/>
+          <w:sz w:val="22"/>
+          <w:shd w:fill="auto" w:val="clear"/>
+        </w:rPr>
+      </w:pPr>
+    </w:p>
+    <w:p>
+      <w:pPr>
+        <w:spacing w:before="0" w:after="0" w:line="240"/>
+        <w:ind w:right="0" w:left="0" w:firstLine="0"/>
+        <w:jc w:val="left"/>
+        <w:rPr>
+          <w:rFonts w:ascii="Cambria Math" w:hAnsi="Cambria Math" w:cs="Cambria Math" w:eastAsia="Cambria Math"/>
+          <w:color w:val="auto"/>
+          <w:spacing w:val="0"/>
+          <w:position w:val="0"/>
+          <w:sz w:val="22"/>
+          <w:shd w:fill="auto" w:val="clear"/>
+        </w:rPr>
+      </w:pPr>
+      <w:r>
+        <w:rPr>
+          <w:rFonts w:ascii="Cambria Math" w:hAnsi="Cambria Math" w:cs="Cambria Math" w:eastAsia="Cambria Math"/>
+          <w:color w:val="auto"/>
+          <w:spacing w:val="0"/>
+          <w:position w:val="0"/>
+          <w:sz w:val="22"/>
+          <w:shd w:fill="auto" w:val="clear"/>
+        </w:rPr>
+        <w:t xml:space="preserve">Min, max, average response time.</w:t>
+      </w:r>
+    </w:p>
+    <w:p>
+      <w:pPr>
+        <w:spacing w:before="0" w:after="0" w:line="240"/>
+        <w:ind w:right="0" w:left="0" w:firstLine="0"/>
+        <w:jc w:val="left"/>
+        <w:rPr>
+          <w:rFonts w:ascii="Cambria Math" w:hAnsi="Cambria Math" w:cs="Cambria Math" w:eastAsia="Cambria Math"/>
+          <w:color w:val="auto"/>
+          <w:spacing w:val="0"/>
+          <w:position w:val="0"/>
+          <w:sz w:val="22"/>
+          <w:shd w:fill="auto" w:val="clear"/>
+        </w:rPr>
+      </w:pPr>
+    </w:p>
+    <w:p>
+      <w:pPr>
+        <w:spacing w:before="0" w:after="0" w:line="240"/>
+        <w:ind w:right="0" w:left="0" w:firstLine="0"/>
+        <w:jc w:val="left"/>
+        <w:rPr>
+          <w:rFonts w:ascii="Cambria Math" w:hAnsi="Cambria Math" w:cs="Cambria Math" w:eastAsia="Cambria Math"/>
+          <w:color w:val="auto"/>
+          <w:spacing w:val="0"/>
+          <w:position w:val="0"/>
+          <w:sz w:val="22"/>
+          <w:shd w:fill="auto" w:val="clear"/>
+        </w:rPr>
+      </w:pPr>
+      <w:r>
+        <w:rPr>
+          <w:rFonts w:ascii="Cambria Math" w:hAnsi="Cambria Math" w:cs="Cambria Math" w:eastAsia="Cambria Math"/>
+          <w:color w:val="auto"/>
+          <w:spacing w:val="0"/>
+          <w:position w:val="0"/>
+          <w:sz w:val="22"/>
+          <w:shd w:fill="auto" w:val="clear"/>
+        </w:rPr>
+        <w:t xml:space="preserve">Distribution of response times (are there outliers?).</w:t>
+      </w:r>
+    </w:p>
+    <w:p>
+      <w:pPr>
+        <w:spacing w:before="0" w:after="0" w:line="240"/>
+        <w:ind w:right="0" w:left="0" w:firstLine="0"/>
+        <w:jc w:val="left"/>
+        <w:rPr>
+          <w:rFonts w:ascii="Cambria Math" w:hAnsi="Cambria Math" w:cs="Cambria Math" w:eastAsia="Cambria Math"/>
+          <w:color w:val="auto"/>
+          <w:spacing w:val="0"/>
+          <w:position w:val="0"/>
+          <w:sz w:val="22"/>
+          <w:shd w:fill="auto" w:val="clear"/>
+        </w:rPr>
+      </w:pPr>
+    </w:p>
+    <w:p>
+      <w:pPr>
+        <w:spacing w:before="0" w:after="0" w:line="240"/>
+        <w:ind w:right="0" w:left="0" w:firstLine="0"/>
+        <w:jc w:val="left"/>
+        <w:rPr>
+          <w:rFonts w:ascii="Cambria Math" w:hAnsi="Cambria Math" w:cs="Cambria Math" w:eastAsia="Cambria Math"/>
+          <w:color w:val="auto"/>
+          <w:spacing w:val="0"/>
+          <w:position w:val="0"/>
+          <w:sz w:val="22"/>
+          <w:shd w:fill="auto" w:val="clear"/>
+        </w:rPr>
+      </w:pPr>
+      <w:r>
+        <w:rPr>
+          <w:rFonts w:ascii="Segoe UI Symbol" w:hAnsi="Segoe UI Symbol" w:cs="Segoe UI Symbol" w:eastAsia="Segoe UI Symbol"/>
+          <w:color w:val="auto"/>
+          <w:spacing w:val="0"/>
+          <w:position w:val="0"/>
+          <w:sz w:val="22"/>
+          <w:shd w:fill="auto" w:val="clear"/>
+        </w:rPr>
+        <w:t xml:space="preserve">👉</w:t>
+      </w:r>
+      <w:r>
+        <w:rPr>
+          <w:rFonts w:ascii="Cambria Math" w:hAnsi="Cambria Math" w:cs="Cambria Math" w:eastAsia="Cambria Math"/>
+          <w:color w:val="auto"/>
+          <w:spacing w:val="0"/>
+          <w:position w:val="0"/>
+          <w:sz w:val="22"/>
+          <w:shd w:fill="auto" w:val="clear"/>
+        </w:rPr>
+        <w:t xml:space="preserve"> </w:t>
+      </w:r>
+      <w:r>
+        <w:rPr>
+          <w:rFonts w:ascii="Cambria Math" w:hAnsi="Cambria Math" w:cs="Cambria Math" w:eastAsia="Cambria Math"/>
+          <w:color w:val="auto"/>
+          <w:spacing w:val="0"/>
+          <w:position w:val="0"/>
+          <w:sz w:val="22"/>
+          <w:shd w:fill="auto" w:val="clear"/>
+        </w:rPr>
+        <w:t xml:space="preserve">Do you want me to run a calculation now and give you a summary + chart of response times from the combined data?</w:t>
+      </w:r>
+    </w:p>
+    <w:p>
+      <w:pPr>
+        <w:spacing w:before="0" w:after="0" w:line="240"/>
+        <w:ind w:right="0" w:left="0" w:firstLine="0"/>
+        <w:jc w:val="left"/>
+        <w:rPr>
+          <w:rFonts w:ascii="Cambria Math" w:hAnsi="Cambria Math" w:cs="Cambria Math" w:eastAsia="Cambria Math"/>
+          <w:color w:val="auto"/>
+          <w:spacing w:val="0"/>
+          <w:position w:val="0"/>
+          <w:sz w:val="22"/>
+          <w:shd w:fill="auto" w:val="clear"/>
+        </w:rPr>
+      </w:pPr>
+    </w:p>
+    <w:p>
+      <w:pPr>
+        <w:spacing w:before="0" w:after="0" w:line="240"/>
+        <w:ind w:right="0" w:left="0" w:firstLine="0"/>
+        <w:jc w:val="left"/>
+        <w:rPr>
+          <w:rFonts w:ascii="Cambria Math" w:hAnsi="Cambria Math" w:cs="Cambria Math" w:eastAsia="Cambria Math"/>
+          <w:color w:val="auto"/>
+          <w:spacing w:val="0"/>
+          <w:position w:val="0"/>
+          <w:sz w:val="22"/>
+          <w:shd w:fill="auto" w:val="clear"/>
+        </w:rPr>
+      </w:pPr>
+      <w:r>
+        <w:rPr>
+          <w:rFonts w:ascii="Cambria Math" w:hAnsi="Cambria Math" w:cs="Cambria Math" w:eastAsia="Cambria Math"/>
+          <w:color w:val="auto"/>
+          <w:spacing w:val="0"/>
+          <w:position w:val="0"/>
+          <w:sz w:val="22"/>
+          <w:shd w:fill="auto" w:val="clear"/>
+        </w:rPr>
+        <w:t xml:space="preserve">Here</w:t>
+      </w:r>
+      <w:r>
+        <w:rPr>
+          <w:rFonts w:ascii="Cambria Math" w:hAnsi="Cambria Math" w:cs="Cambria Math" w:eastAsia="Cambria Math"/>
+          <w:color w:val="auto"/>
+          <w:spacing w:val="0"/>
+          <w:position w:val="0"/>
+          <w:sz w:val="22"/>
+          <w:shd w:fill="auto" w:val="clear"/>
+        </w:rPr>
+        <w:t xml:space="preserve">’</w:t>
+      </w:r>
+      <w:r>
+        <w:rPr>
+          <w:rFonts w:ascii="Cambria Math" w:hAnsi="Cambria Math" w:cs="Cambria Math" w:eastAsia="Cambria Math"/>
+          <w:color w:val="auto"/>
+          <w:spacing w:val="0"/>
+          <w:position w:val="0"/>
+          <w:sz w:val="22"/>
+          <w:shd w:fill="auto" w:val="clear"/>
+        </w:rPr>
+        <w:t xml:space="preserve">s the response time analysis for unlock events </w:t>
+      </w:r>
+      <w:r>
+        <w:rPr>
+          <w:rFonts w:ascii="Segoe UI Symbol" w:hAnsi="Segoe UI Symbol" w:cs="Segoe UI Symbol" w:eastAsia="Segoe UI Symbol"/>
+          <w:color w:val="auto"/>
+          <w:spacing w:val="0"/>
+          <w:position w:val="0"/>
+          <w:sz w:val="22"/>
+          <w:shd w:fill="auto" w:val="clear"/>
+        </w:rPr>
+        <w:t xml:space="preserve">🔑</w:t>
+      </w:r>
+    </w:p>
+    <w:p>
+      <w:pPr>
+        <w:spacing w:before="0" w:after="0" w:line="240"/>
+        <w:ind w:right="0" w:left="0" w:firstLine="0"/>
+        <w:jc w:val="left"/>
+        <w:rPr>
+          <w:rFonts w:ascii="Cambria Math" w:hAnsi="Cambria Math" w:cs="Cambria Math" w:eastAsia="Cambria Math"/>
+          <w:color w:val="auto"/>
+          <w:spacing w:val="0"/>
+          <w:position w:val="0"/>
+          <w:sz w:val="22"/>
+          <w:shd w:fill="auto" w:val="clear"/>
+        </w:rPr>
+      </w:pPr>
+    </w:p>
+    <w:p>
+      <w:pPr>
+        <w:spacing w:before="0" w:after="0" w:line="240"/>
+        <w:ind w:right="0" w:left="0" w:firstLine="0"/>
+        <w:jc w:val="left"/>
+        <w:rPr>
+          <w:rFonts w:ascii="Cambria Math" w:hAnsi="Cambria Math" w:cs="Cambria Math" w:eastAsia="Cambria Math"/>
+          <w:color w:val="auto"/>
+          <w:spacing w:val="0"/>
+          <w:position w:val="0"/>
+          <w:sz w:val="22"/>
+          <w:shd w:fill="auto" w:val="clear"/>
+        </w:rPr>
+      </w:pPr>
+      <w:r>
+        <w:rPr>
+          <w:rFonts w:ascii="Cambria Math" w:hAnsi="Cambria Math" w:cs="Cambria Math" w:eastAsia="Cambria Math"/>
+          <w:color w:val="auto"/>
+          <w:spacing w:val="0"/>
+          <w:position w:val="0"/>
+          <w:sz w:val="22"/>
+          <w:shd w:fill="auto" w:val="clear"/>
+        </w:rPr>
+        <w:t xml:space="preserve">Statistics (in seconds)</w:t>
+      </w:r>
+    </w:p>
+    <w:p>
+      <w:pPr>
+        <w:spacing w:before="0" w:after="0" w:line="240"/>
+        <w:ind w:right="0" w:left="0" w:firstLine="0"/>
+        <w:jc w:val="left"/>
+        <w:rPr>
+          <w:rFonts w:ascii="Cambria Math" w:hAnsi="Cambria Math" w:cs="Cambria Math" w:eastAsia="Cambria Math"/>
+          <w:color w:val="auto"/>
+          <w:spacing w:val="0"/>
+          <w:position w:val="0"/>
+          <w:sz w:val="22"/>
+          <w:shd w:fill="auto" w:val="clear"/>
+        </w:rPr>
+      </w:pPr>
+    </w:p>
+    <w:p>
+      <w:pPr>
+        <w:spacing w:before="0" w:after="0" w:line="240"/>
+        <w:ind w:right="0" w:left="0" w:firstLine="0"/>
+        <w:jc w:val="left"/>
+        <w:rPr>
+          <w:rFonts w:ascii="Cambria Math" w:hAnsi="Cambria Math" w:cs="Cambria Math" w:eastAsia="Cambria Math"/>
+          <w:color w:val="auto"/>
+          <w:spacing w:val="0"/>
+          <w:position w:val="0"/>
+          <w:sz w:val="22"/>
+          <w:shd w:fill="auto" w:val="clear"/>
+        </w:rPr>
+      </w:pPr>
+      <w:r>
+        <w:rPr>
+          <w:rFonts w:ascii="Cambria Math" w:hAnsi="Cambria Math" w:cs="Cambria Math" w:eastAsia="Cambria Math"/>
+          <w:color w:val="auto"/>
+          <w:spacing w:val="0"/>
+          <w:position w:val="0"/>
+          <w:sz w:val="22"/>
+          <w:shd w:fill="auto" w:val="clear"/>
+        </w:rPr>
+        <w:t xml:space="preserve">Count (valid samples): </w:t>
+      </w:r>
+      <w:r>
+        <w:rPr>
+          <w:rFonts w:ascii="Cambria Math" w:hAnsi="Cambria Math" w:cs="Cambria Math" w:eastAsia="Cambria Math"/>
+          <w:color w:val="auto"/>
+          <w:spacing w:val="0"/>
+          <w:position w:val="0"/>
+          <w:sz w:val="22"/>
+          <w:shd w:fill="auto" w:val="clear"/>
+        </w:rPr>
+        <w:t xml:space="preserve">36</w:t>
+      </w:r>
+    </w:p>
+    <w:p>
+      <w:pPr>
+        <w:spacing w:before="0" w:after="0" w:line="240"/>
+        <w:ind w:right="0" w:left="0" w:firstLine="0"/>
+        <w:jc w:val="left"/>
+        <w:rPr>
+          <w:rFonts w:ascii="Cambria Math" w:hAnsi="Cambria Math" w:cs="Cambria Math" w:eastAsia="Cambria Math"/>
+          <w:color w:val="auto"/>
+          <w:spacing w:val="0"/>
+          <w:position w:val="0"/>
+          <w:sz w:val="22"/>
+          <w:shd w:fill="auto" w:val="clear"/>
+        </w:rPr>
+      </w:pPr>
+    </w:p>
+    <w:p>
+      <w:pPr>
+        <w:spacing w:before="0" w:after="0" w:line="240"/>
+        <w:ind w:right="0" w:left="0" w:firstLine="0"/>
+        <w:jc w:val="left"/>
+        <w:rPr>
+          <w:rFonts w:ascii="Cambria Math" w:hAnsi="Cambria Math" w:cs="Cambria Math" w:eastAsia="Cambria Math"/>
+          <w:color w:val="auto"/>
+          <w:spacing w:val="0"/>
+          <w:position w:val="0"/>
+          <w:sz w:val="22"/>
+          <w:shd w:fill="auto" w:val="clear"/>
+        </w:rPr>
+      </w:pPr>
+      <w:r>
+        <w:rPr>
+          <w:rFonts w:ascii="Cambria Math" w:hAnsi="Cambria Math" w:cs="Cambria Math" w:eastAsia="Cambria Math"/>
+          <w:color w:val="auto"/>
+          <w:spacing w:val="0"/>
+          <w:position w:val="0"/>
+          <w:sz w:val="22"/>
+          <w:shd w:fill="auto" w:val="clear"/>
+        </w:rPr>
+        <w:t xml:space="preserve">Average (mean): ~ </w:t>
+      </w:r>
+      <w:r>
+        <w:rPr>
+          <w:rFonts w:ascii="Cambria Math" w:hAnsi="Cambria Math" w:cs="Cambria Math" w:eastAsia="Cambria Math"/>
+          <w:color w:val="auto"/>
+          <w:spacing w:val="0"/>
+          <w:position w:val="0"/>
+          <w:sz w:val="22"/>
+          <w:shd w:fill="auto" w:val="clear"/>
+        </w:rPr>
+        <w:t xml:space="preserve">1.09 </w:t>
+      </w:r>
+      <w:r>
+        <w:rPr>
+          <w:rFonts w:ascii="Cambria Math" w:hAnsi="Cambria Math" w:cs="Cambria Math" w:eastAsia="Cambria Math"/>
+          <w:color w:val="auto"/>
+          <w:spacing w:val="0"/>
+          <w:position w:val="0"/>
+          <w:sz w:val="22"/>
+          <w:shd w:fill="auto" w:val="clear"/>
+        </w:rPr>
+        <w:t xml:space="preserve">s</w:t>
+      </w:r>
+    </w:p>
+    <w:p>
+      <w:pPr>
+        <w:spacing w:before="0" w:after="0" w:line="240"/>
+        <w:ind w:right="0" w:left="0" w:firstLine="0"/>
+        <w:jc w:val="left"/>
+        <w:rPr>
+          <w:rFonts w:ascii="Cambria Math" w:hAnsi="Cambria Math" w:cs="Cambria Math" w:eastAsia="Cambria Math"/>
+          <w:color w:val="auto"/>
+          <w:spacing w:val="0"/>
+          <w:position w:val="0"/>
+          <w:sz w:val="22"/>
+          <w:shd w:fill="auto" w:val="clear"/>
+        </w:rPr>
+      </w:pPr>
+    </w:p>
+    <w:p>
+      <w:pPr>
+        <w:spacing w:before="0" w:after="0" w:line="240"/>
+        <w:ind w:right="0" w:left="0" w:firstLine="0"/>
+        <w:jc w:val="left"/>
+        <w:rPr>
+          <w:rFonts w:ascii="Cambria Math" w:hAnsi="Cambria Math" w:cs="Cambria Math" w:eastAsia="Cambria Math"/>
+          <w:color w:val="auto"/>
+          <w:spacing w:val="0"/>
+          <w:position w:val="0"/>
+          <w:sz w:val="22"/>
+          <w:shd w:fill="auto" w:val="clear"/>
+        </w:rPr>
+      </w:pPr>
+      <w:r>
+        <w:rPr>
+          <w:rFonts w:ascii="Cambria Math" w:hAnsi="Cambria Math" w:cs="Cambria Math" w:eastAsia="Cambria Math"/>
+          <w:color w:val="auto"/>
+          <w:spacing w:val="0"/>
+          <w:position w:val="0"/>
+          <w:sz w:val="22"/>
+          <w:shd w:fill="auto" w:val="clear"/>
+        </w:rPr>
+        <w:t xml:space="preserve">Median (</w:t>
+      </w:r>
+      <w:r>
+        <w:rPr>
+          <w:rFonts w:ascii="Cambria Math" w:hAnsi="Cambria Math" w:cs="Cambria Math" w:eastAsia="Cambria Math"/>
+          <w:color w:val="auto"/>
+          <w:spacing w:val="0"/>
+          <w:position w:val="0"/>
+          <w:sz w:val="22"/>
+          <w:shd w:fill="auto" w:val="clear"/>
+        </w:rPr>
+        <w:t xml:space="preserve">50</w:t>
+      </w:r>
+      <w:r>
+        <w:rPr>
+          <w:rFonts w:ascii="Cambria Math" w:hAnsi="Cambria Math" w:cs="Cambria Math" w:eastAsia="Cambria Math"/>
+          <w:color w:val="auto"/>
+          <w:spacing w:val="0"/>
+          <w:position w:val="0"/>
+          <w:sz w:val="22"/>
+          <w:shd w:fill="auto" w:val="clear"/>
+        </w:rPr>
+        <w:t xml:space="preserve">%): ~ </w:t>
+      </w:r>
+      <w:r>
+        <w:rPr>
+          <w:rFonts w:ascii="Cambria Math" w:hAnsi="Cambria Math" w:cs="Cambria Math" w:eastAsia="Cambria Math"/>
+          <w:color w:val="auto"/>
+          <w:spacing w:val="0"/>
+          <w:position w:val="0"/>
+          <w:sz w:val="22"/>
+          <w:shd w:fill="auto" w:val="clear"/>
+        </w:rPr>
+        <w:t xml:space="preserve">0.24 </w:t>
+      </w:r>
+      <w:r>
+        <w:rPr>
+          <w:rFonts w:ascii="Cambria Math" w:hAnsi="Cambria Math" w:cs="Cambria Math" w:eastAsia="Cambria Math"/>
+          <w:color w:val="auto"/>
+          <w:spacing w:val="0"/>
+          <w:position w:val="0"/>
+          <w:sz w:val="22"/>
+          <w:shd w:fill="auto" w:val="clear"/>
+        </w:rPr>
+        <w:t xml:space="preserve">s</w:t>
+      </w:r>
+    </w:p>
+    <w:p>
+      <w:pPr>
+        <w:spacing w:before="0" w:after="0" w:line="240"/>
+        <w:ind w:right="0" w:left="0" w:firstLine="0"/>
+        <w:jc w:val="left"/>
+        <w:rPr>
+          <w:rFonts w:ascii="Cambria Math" w:hAnsi="Cambria Math" w:cs="Cambria Math" w:eastAsia="Cambria Math"/>
+          <w:color w:val="auto"/>
+          <w:spacing w:val="0"/>
+          <w:position w:val="0"/>
+          <w:sz w:val="22"/>
+          <w:shd w:fill="auto" w:val="clear"/>
+        </w:rPr>
+      </w:pPr>
+    </w:p>
+    <w:p>
+      <w:pPr>
+        <w:spacing w:before="0" w:after="0" w:line="240"/>
+        <w:ind w:right="0" w:left="0" w:firstLine="0"/>
+        <w:jc w:val="left"/>
+        <w:rPr>
+          <w:rFonts w:ascii="Cambria Math" w:hAnsi="Cambria Math" w:cs="Cambria Math" w:eastAsia="Cambria Math"/>
+          <w:color w:val="auto"/>
+          <w:spacing w:val="0"/>
+          <w:position w:val="0"/>
+          <w:sz w:val="22"/>
+          <w:shd w:fill="auto" w:val="clear"/>
+        </w:rPr>
+      </w:pPr>
+      <w:r>
+        <w:rPr>
+          <w:rFonts w:ascii="Cambria Math" w:hAnsi="Cambria Math" w:cs="Cambria Math" w:eastAsia="Cambria Math"/>
+          <w:color w:val="auto"/>
+          <w:spacing w:val="0"/>
+          <w:position w:val="0"/>
+          <w:sz w:val="22"/>
+          <w:shd w:fill="auto" w:val="clear"/>
+        </w:rPr>
+        <w:t xml:space="preserve">Min: ~ </w:t>
+      </w:r>
+      <w:r>
+        <w:rPr>
+          <w:rFonts w:ascii="Cambria Math" w:hAnsi="Cambria Math" w:cs="Cambria Math" w:eastAsia="Cambria Math"/>
+          <w:color w:val="auto"/>
+          <w:spacing w:val="0"/>
+          <w:position w:val="0"/>
+          <w:sz w:val="22"/>
+          <w:shd w:fill="auto" w:val="clear"/>
+        </w:rPr>
+        <w:t xml:space="preserve">0.13 </w:t>
+      </w:r>
+      <w:r>
+        <w:rPr>
+          <w:rFonts w:ascii="Cambria Math" w:hAnsi="Cambria Math" w:cs="Cambria Math" w:eastAsia="Cambria Math"/>
+          <w:color w:val="auto"/>
+          <w:spacing w:val="0"/>
+          <w:position w:val="0"/>
+          <w:sz w:val="22"/>
+          <w:shd w:fill="auto" w:val="clear"/>
+        </w:rPr>
+        <w:t xml:space="preserve">s (very fast)</w:t>
+      </w:r>
+    </w:p>
+    <w:p>
+      <w:pPr>
+        <w:spacing w:before="0" w:after="0" w:line="240"/>
+        <w:ind w:right="0" w:left="0" w:firstLine="0"/>
+        <w:jc w:val="left"/>
+        <w:rPr>
+          <w:rFonts w:ascii="Cambria Math" w:hAnsi="Cambria Math" w:cs="Cambria Math" w:eastAsia="Cambria Math"/>
+          <w:color w:val="auto"/>
+          <w:spacing w:val="0"/>
+          <w:position w:val="0"/>
+          <w:sz w:val="22"/>
+          <w:shd w:fill="auto" w:val="clear"/>
+        </w:rPr>
+      </w:pPr>
+    </w:p>
+    <w:p>
+      <w:pPr>
+        <w:spacing w:before="0" w:after="0" w:line="240"/>
+        <w:ind w:right="0" w:left="0" w:firstLine="0"/>
+        <w:jc w:val="left"/>
+        <w:rPr>
+          <w:rFonts w:ascii="Cambria Math" w:hAnsi="Cambria Math" w:cs="Cambria Math" w:eastAsia="Cambria Math"/>
+          <w:color w:val="auto"/>
+          <w:spacing w:val="0"/>
+          <w:position w:val="0"/>
+          <w:sz w:val="22"/>
+          <w:shd w:fill="auto" w:val="clear"/>
+        </w:rPr>
+      </w:pPr>
+      <w:r>
+        <w:rPr>
+          <w:rFonts w:ascii="Cambria Math" w:hAnsi="Cambria Math" w:cs="Cambria Math" w:eastAsia="Cambria Math"/>
+          <w:color w:val="auto"/>
+          <w:spacing w:val="0"/>
+          <w:position w:val="0"/>
+          <w:sz w:val="22"/>
+          <w:shd w:fill="auto" w:val="clear"/>
+        </w:rPr>
+        <w:t xml:space="preserve">Max: ~ </w:t>
+      </w:r>
+      <w:r>
+        <w:rPr>
+          <w:rFonts w:ascii="Cambria Math" w:hAnsi="Cambria Math" w:cs="Cambria Math" w:eastAsia="Cambria Math"/>
+          <w:color w:val="auto"/>
+          <w:spacing w:val="0"/>
+          <w:position w:val="0"/>
+          <w:sz w:val="22"/>
+          <w:shd w:fill="auto" w:val="clear"/>
+        </w:rPr>
+        <w:t xml:space="preserve">2.97 </w:t>
+      </w:r>
+      <w:r>
+        <w:rPr>
+          <w:rFonts w:ascii="Cambria Math" w:hAnsi="Cambria Math" w:cs="Cambria Math" w:eastAsia="Cambria Math"/>
+          <w:color w:val="auto"/>
+          <w:spacing w:val="0"/>
+          <w:position w:val="0"/>
+          <w:sz w:val="22"/>
+          <w:shd w:fill="auto" w:val="clear"/>
+        </w:rPr>
+        <w:t xml:space="preserve">s</w:t>
+      </w:r>
+    </w:p>
+    <w:p>
+      <w:pPr>
+        <w:spacing w:before="0" w:after="0" w:line="240"/>
+        <w:ind w:right="0" w:left="0" w:firstLine="0"/>
+        <w:jc w:val="left"/>
+        <w:rPr>
+          <w:rFonts w:ascii="Cambria Math" w:hAnsi="Cambria Math" w:cs="Cambria Math" w:eastAsia="Cambria Math"/>
+          <w:color w:val="auto"/>
+          <w:spacing w:val="0"/>
+          <w:position w:val="0"/>
+          <w:sz w:val="22"/>
+          <w:shd w:fill="auto" w:val="clear"/>
+        </w:rPr>
+      </w:pPr>
+    </w:p>
+    <w:p>
+      <w:pPr>
+        <w:spacing w:before="0" w:after="0" w:line="240"/>
+        <w:ind w:right="0" w:left="0" w:firstLine="0"/>
+        <w:jc w:val="left"/>
+        <w:rPr>
+          <w:rFonts w:ascii="Cambria Math" w:hAnsi="Cambria Math" w:cs="Cambria Math" w:eastAsia="Cambria Math"/>
+          <w:color w:val="auto"/>
+          <w:spacing w:val="0"/>
+          <w:position w:val="0"/>
+          <w:sz w:val="22"/>
+          <w:shd w:fill="auto" w:val="clear"/>
+        </w:rPr>
+      </w:pPr>
+      <w:r>
+        <w:rPr>
+          <w:rFonts w:ascii="Cambria Math" w:hAnsi="Cambria Math" w:cs="Cambria Math" w:eastAsia="Cambria Math"/>
+          <w:color w:val="auto"/>
+          <w:spacing w:val="0"/>
+          <w:position w:val="0"/>
+          <w:sz w:val="22"/>
+          <w:shd w:fill="auto" w:val="clear"/>
+        </w:rPr>
+        <w:t xml:space="preserve">75</w:t>
+      </w:r>
+      <w:r>
+        <w:rPr>
+          <w:rFonts w:ascii="Cambria Math" w:hAnsi="Cambria Math" w:cs="Cambria Math" w:eastAsia="Cambria Math"/>
+          <w:color w:val="auto"/>
+          <w:spacing w:val="0"/>
+          <w:position w:val="0"/>
+          <w:sz w:val="22"/>
+          <w:shd w:fill="auto" w:val="clear"/>
+        </w:rPr>
+        <w:t xml:space="preserve">% percentile: ~ </w:t>
+      </w:r>
+      <w:r>
+        <w:rPr>
+          <w:rFonts w:ascii="Cambria Math" w:hAnsi="Cambria Math" w:cs="Cambria Math" w:eastAsia="Cambria Math"/>
+          <w:color w:val="auto"/>
+          <w:spacing w:val="0"/>
+          <w:position w:val="0"/>
+          <w:sz w:val="22"/>
+          <w:shd w:fill="auto" w:val="clear"/>
+        </w:rPr>
+        <w:t xml:space="preserve">2.20 </w:t>
+      </w:r>
+      <w:r>
+        <w:rPr>
+          <w:rFonts w:ascii="Cambria Math" w:hAnsi="Cambria Math" w:cs="Cambria Math" w:eastAsia="Cambria Math"/>
+          <w:color w:val="auto"/>
+          <w:spacing w:val="0"/>
+          <w:position w:val="0"/>
+          <w:sz w:val="22"/>
+          <w:shd w:fill="auto" w:val="clear"/>
+        </w:rPr>
+        <w:t xml:space="preserve">s</w:t>
+      </w:r>
+    </w:p>
+    <w:p>
+      <w:pPr>
+        <w:spacing w:before="0" w:after="0" w:line="240"/>
+        <w:ind w:right="0" w:left="0" w:firstLine="0"/>
+        <w:jc w:val="left"/>
+        <w:rPr>
+          <w:rFonts w:ascii="Cambria Math" w:hAnsi="Cambria Math" w:cs="Cambria Math" w:eastAsia="Cambria Math"/>
+          <w:color w:val="auto"/>
+          <w:spacing w:val="0"/>
+          <w:position w:val="0"/>
+          <w:sz w:val="22"/>
+          <w:shd w:fill="auto" w:val="clear"/>
+        </w:rPr>
+      </w:pPr>
+    </w:p>
+    <w:p>
+      <w:pPr>
+        <w:spacing w:before="0" w:after="0" w:line="240"/>
+        <w:ind w:right="0" w:left="0" w:firstLine="0"/>
+        <w:jc w:val="left"/>
+        <w:rPr>
+          <w:rFonts w:ascii="Cambria Math" w:hAnsi="Cambria Math" w:cs="Cambria Math" w:eastAsia="Cambria Math"/>
+          <w:color w:val="auto"/>
+          <w:spacing w:val="0"/>
+          <w:position w:val="0"/>
+          <w:sz w:val="22"/>
+          <w:shd w:fill="auto" w:val="clear"/>
+        </w:rPr>
+      </w:pPr>
+      <w:r>
+        <w:rPr>
+          <w:rFonts w:ascii="Cambria Math" w:hAnsi="Cambria Math" w:cs="Cambria Math" w:eastAsia="Cambria Math"/>
+          <w:color w:val="auto"/>
+          <w:spacing w:val="0"/>
+          <w:position w:val="0"/>
+          <w:sz w:val="22"/>
+          <w:shd w:fill="auto" w:val="clear"/>
+        </w:rPr>
+        <w:t xml:space="preserve">Insights</w:t>
+      </w:r>
+    </w:p>
+    <w:p>
+      <w:pPr>
+        <w:spacing w:before="0" w:after="0" w:line="240"/>
+        <w:ind w:right="0" w:left="0" w:firstLine="0"/>
+        <w:jc w:val="left"/>
+        <w:rPr>
+          <w:rFonts w:ascii="Cambria Math" w:hAnsi="Cambria Math" w:cs="Cambria Math" w:eastAsia="Cambria Math"/>
+          <w:color w:val="auto"/>
+          <w:spacing w:val="0"/>
+          <w:position w:val="0"/>
+          <w:sz w:val="22"/>
+          <w:shd w:fill="auto" w:val="clear"/>
+        </w:rPr>
+      </w:pPr>
+    </w:p>
+    <w:p>
+      <w:pPr>
+        <w:spacing w:before="0" w:after="0" w:line="240"/>
+        <w:ind w:right="0" w:left="0" w:firstLine="0"/>
+        <w:jc w:val="left"/>
+        <w:rPr>
+          <w:rFonts w:ascii="Cambria Math" w:hAnsi="Cambria Math" w:cs="Cambria Math" w:eastAsia="Cambria Math"/>
+          <w:color w:val="auto"/>
+          <w:spacing w:val="0"/>
+          <w:position w:val="0"/>
+          <w:sz w:val="22"/>
+          <w:shd w:fill="auto" w:val="clear"/>
+        </w:rPr>
+      </w:pPr>
+      <w:r>
+        <w:rPr>
+          <w:rFonts w:ascii="Cambria Math" w:hAnsi="Cambria Math" w:cs="Cambria Math" w:eastAsia="Cambria Math"/>
+          <w:color w:val="auto"/>
+          <w:spacing w:val="0"/>
+          <w:position w:val="0"/>
+          <w:sz w:val="22"/>
+          <w:shd w:fill="auto" w:val="clear"/>
+        </w:rPr>
+        <w:t xml:space="preserve">Most responses are well under </w:t>
+      </w:r>
+      <w:r>
+        <w:rPr>
+          <w:rFonts w:ascii="Cambria Math" w:hAnsi="Cambria Math" w:cs="Cambria Math" w:eastAsia="Cambria Math"/>
+          <w:color w:val="auto"/>
+          <w:spacing w:val="0"/>
+          <w:position w:val="0"/>
+          <w:sz w:val="22"/>
+          <w:shd w:fill="auto" w:val="clear"/>
+        </w:rPr>
+        <w:t xml:space="preserve">1 </w:t>
+      </w:r>
+      <w:r>
+        <w:rPr>
+          <w:rFonts w:ascii="Cambria Math" w:hAnsi="Cambria Math" w:cs="Cambria Math" w:eastAsia="Cambria Math"/>
+          <w:color w:val="auto"/>
+          <w:spacing w:val="0"/>
+          <w:position w:val="0"/>
+          <w:sz w:val="22"/>
+          <w:shd w:fill="auto" w:val="clear"/>
+        </w:rPr>
+        <w:t xml:space="preserve">second.</w:t>
+      </w:r>
+    </w:p>
+    <w:p>
+      <w:pPr>
+        <w:spacing w:before="0" w:after="0" w:line="240"/>
+        <w:ind w:right="0" w:left="0" w:firstLine="0"/>
+        <w:jc w:val="left"/>
+        <w:rPr>
+          <w:rFonts w:ascii="Cambria Math" w:hAnsi="Cambria Math" w:cs="Cambria Math" w:eastAsia="Cambria Math"/>
+          <w:color w:val="auto"/>
+          <w:spacing w:val="0"/>
+          <w:position w:val="0"/>
+          <w:sz w:val="22"/>
+          <w:shd w:fill="auto" w:val="clear"/>
+        </w:rPr>
+      </w:pPr>
+    </w:p>
+    <w:p>
+      <w:pPr>
+        <w:spacing w:before="0" w:after="0" w:line="240"/>
+        <w:ind w:right="0" w:left="0" w:firstLine="0"/>
+        <w:jc w:val="left"/>
+        <w:rPr>
+          <w:rFonts w:ascii="Cambria Math" w:hAnsi="Cambria Math" w:cs="Cambria Math" w:eastAsia="Cambria Math"/>
+          <w:color w:val="auto"/>
+          <w:spacing w:val="0"/>
+          <w:position w:val="0"/>
+          <w:sz w:val="22"/>
+          <w:shd w:fill="auto" w:val="clear"/>
+        </w:rPr>
+      </w:pPr>
+      <w:r>
+        <w:rPr>
+          <w:rFonts w:ascii="Cambria Math" w:hAnsi="Cambria Math" w:cs="Cambria Math" w:eastAsia="Cambria Math"/>
+          <w:color w:val="auto"/>
+          <w:spacing w:val="0"/>
+          <w:position w:val="0"/>
+          <w:sz w:val="22"/>
+          <w:shd w:fill="auto" w:val="clear"/>
+        </w:rPr>
+        <w:t xml:space="preserve">A few events take </w:t>
+      </w:r>
+      <w:r>
+        <w:rPr>
+          <w:rFonts w:ascii="Cambria Math" w:hAnsi="Cambria Math" w:cs="Cambria Math" w:eastAsia="Cambria Math"/>
+          <w:color w:val="auto"/>
+          <w:spacing w:val="0"/>
+          <w:position w:val="0"/>
+          <w:sz w:val="22"/>
+          <w:shd w:fill="auto" w:val="clear"/>
+        </w:rPr>
+        <w:t xml:space="preserve">2</w:t>
+      </w:r>
+      <w:r>
+        <w:rPr>
+          <w:rFonts w:ascii="Cambria Math" w:hAnsi="Cambria Math" w:cs="Cambria Math" w:eastAsia="Cambria Math"/>
+          <w:color w:val="auto"/>
+          <w:spacing w:val="0"/>
+          <w:position w:val="0"/>
+          <w:sz w:val="22"/>
+          <w:shd w:fill="auto" w:val="clear"/>
+        </w:rPr>
+        <w:t xml:space="preserve">–</w:t>
+      </w:r>
+      <w:r>
+        <w:rPr>
+          <w:rFonts w:ascii="Cambria Math" w:hAnsi="Cambria Math" w:cs="Cambria Math" w:eastAsia="Cambria Math"/>
+          <w:color w:val="auto"/>
+          <w:spacing w:val="0"/>
+          <w:position w:val="0"/>
+          <w:sz w:val="22"/>
+          <w:shd w:fill="auto" w:val="clear"/>
+        </w:rPr>
+        <w:t xml:space="preserve">3 </w:t>
+      </w:r>
+      <w:r>
+        <w:rPr>
+          <w:rFonts w:ascii="Cambria Math" w:hAnsi="Cambria Math" w:cs="Cambria Math" w:eastAsia="Cambria Math"/>
+          <w:color w:val="auto"/>
+          <w:spacing w:val="0"/>
+          <w:position w:val="0"/>
+          <w:sz w:val="22"/>
+          <w:shd w:fill="auto" w:val="clear"/>
+        </w:rPr>
+        <w:t xml:space="preserve">seconds, which pulls up the average.</w:t>
+      </w:r>
+    </w:p>
+    <w:p>
+      <w:pPr>
+        <w:spacing w:before="0" w:after="0" w:line="240"/>
+        <w:ind w:right="0" w:left="0" w:firstLine="0"/>
+        <w:jc w:val="left"/>
+        <w:rPr>
+          <w:rFonts w:ascii="Cambria Math" w:hAnsi="Cambria Math" w:cs="Cambria Math" w:eastAsia="Cambria Math"/>
+          <w:color w:val="auto"/>
+          <w:spacing w:val="0"/>
+          <w:position w:val="0"/>
+          <w:sz w:val="22"/>
+          <w:shd w:fill="auto" w:val="clear"/>
+        </w:rPr>
+      </w:pPr>
+    </w:p>
+    <w:p>
+      <w:pPr>
+        <w:spacing w:before="0" w:after="0" w:line="240"/>
+        <w:ind w:right="0" w:left="0" w:firstLine="0"/>
+        <w:jc w:val="left"/>
+        <w:rPr>
+          <w:rFonts w:ascii="Cambria Math" w:hAnsi="Cambria Math" w:cs="Cambria Math" w:eastAsia="Cambria Math"/>
+          <w:color w:val="auto"/>
+          <w:spacing w:val="0"/>
+          <w:position w:val="0"/>
+          <w:sz w:val="22"/>
+          <w:shd w:fill="auto" w:val="clear"/>
+        </w:rPr>
+      </w:pPr>
+      <w:r>
+        <w:rPr>
+          <w:rFonts w:ascii="Cambria Math" w:hAnsi="Cambria Math" w:cs="Cambria Math" w:eastAsia="Cambria Math"/>
+          <w:color w:val="auto"/>
+          <w:spacing w:val="0"/>
+          <w:position w:val="0"/>
+          <w:sz w:val="22"/>
+          <w:shd w:fill="auto" w:val="clear"/>
+        </w:rPr>
+        <w:t xml:space="preserve">Median shows typical response is actually much faster (~</w:t>
+      </w:r>
+      <w:r>
+        <w:rPr>
+          <w:rFonts w:ascii="Cambria Math" w:hAnsi="Cambria Math" w:cs="Cambria Math" w:eastAsia="Cambria Math"/>
+          <w:color w:val="auto"/>
+          <w:spacing w:val="0"/>
+          <w:position w:val="0"/>
+          <w:sz w:val="22"/>
+          <w:shd w:fill="auto" w:val="clear"/>
+        </w:rPr>
+        <w:t xml:space="preserve">0.2</w:t>
+      </w:r>
+      <w:r>
+        <w:rPr>
+          <w:rFonts w:ascii="Cambria Math" w:hAnsi="Cambria Math" w:cs="Cambria Math" w:eastAsia="Cambria Math"/>
+          <w:color w:val="auto"/>
+          <w:spacing w:val="0"/>
+          <w:position w:val="0"/>
+          <w:sz w:val="22"/>
+          <w:shd w:fill="auto" w:val="clear"/>
+        </w:rPr>
+        <w:t xml:space="preserve">s).</w:t>
+      </w:r>
+    </w:p>
+    <w:p>
+      <w:pPr>
+        <w:spacing w:before="0" w:after="0" w:line="240"/>
+        <w:ind w:right="0" w:left="0" w:firstLine="0"/>
+        <w:jc w:val="left"/>
+        <w:rPr>
+          <w:rFonts w:ascii="Cambria Math" w:hAnsi="Cambria Math" w:cs="Cambria Math" w:eastAsia="Cambria Math"/>
+          <w:color w:val="auto"/>
+          <w:spacing w:val="0"/>
+          <w:position w:val="0"/>
+          <w:sz w:val="22"/>
+          <w:shd w:fill="auto" w:val="clear"/>
+        </w:rPr>
+      </w:pPr>
+    </w:p>
+    <w:p>
+      <w:pPr>
+        <w:spacing w:before="0" w:after="0" w:line="240"/>
+        <w:ind w:right="0" w:left="0" w:firstLine="0"/>
+        <w:jc w:val="left"/>
+        <w:rPr>
+          <w:rFonts w:ascii="Cambria Math" w:hAnsi="Cambria Math" w:cs="Cambria Math" w:eastAsia="Cambria Math"/>
+          <w:color w:val="auto"/>
+          <w:spacing w:val="0"/>
+          <w:position w:val="0"/>
+          <w:sz w:val="22"/>
+          <w:shd w:fill="auto" w:val="clear"/>
+        </w:rPr>
+      </w:pPr>
+      <w:r>
+        <w:rPr>
+          <w:rFonts w:ascii="Segoe UI Symbol" w:hAnsi="Segoe UI Symbol" w:cs="Segoe UI Symbol" w:eastAsia="Segoe UI Symbol"/>
+          <w:color w:val="auto"/>
+          <w:spacing w:val="0"/>
+          <w:position w:val="0"/>
+          <w:sz w:val="22"/>
+          <w:shd w:fill="auto" w:val="clear"/>
+        </w:rPr>
+        <w:t xml:space="preserve">📊</w:t>
+      </w:r>
+      <w:r>
+        <w:rPr>
+          <w:rFonts w:ascii="Cambria Math" w:hAnsi="Cambria Math" w:cs="Cambria Math" w:eastAsia="Cambria Math"/>
+          <w:color w:val="auto"/>
+          <w:spacing w:val="0"/>
+          <w:position w:val="0"/>
+          <w:sz w:val="22"/>
+          <w:shd w:fill="auto" w:val="clear"/>
+        </w:rPr>
+        <w:t xml:space="preserve"> </w:t>
+      </w:r>
+      <w:r>
+        <w:rPr>
+          <w:rFonts w:ascii="Cambria Math" w:hAnsi="Cambria Math" w:cs="Cambria Math" w:eastAsia="Cambria Math"/>
+          <w:color w:val="auto"/>
+          <w:spacing w:val="0"/>
+          <w:position w:val="0"/>
+          <w:sz w:val="22"/>
+          <w:shd w:fill="auto" w:val="clear"/>
+        </w:rPr>
+        <w:t xml:space="preserve">The histogram shows this distribution: many quick responses with some slower outliers.</w:t>
+      </w:r>
+    </w:p>
+    <w:p>
+      <w:pPr>
+        <w:spacing w:before="0" w:after="0" w:line="240"/>
+        <w:ind w:right="0" w:left="0" w:firstLine="0"/>
+        <w:jc w:val="left"/>
+        <w:rPr>
+          <w:rFonts w:ascii="Cambria Math" w:hAnsi="Cambria Math" w:cs="Cambria Math" w:eastAsia="Cambria Math"/>
+          <w:color w:val="auto"/>
+          <w:spacing w:val="0"/>
+          <w:position w:val="0"/>
+          <w:sz w:val="22"/>
+          <w:shd w:fill="auto" w:val="clear"/>
+        </w:rPr>
+      </w:pPr>
+    </w:p>
+    <w:p>
+      <w:pPr>
+        <w:spacing w:before="0" w:after="0" w:line="240"/>
+        <w:ind w:right="0" w:left="0" w:firstLine="0"/>
+        <w:jc w:val="left"/>
+        <w:rPr>
+          <w:rFonts w:ascii="Cambria Math" w:hAnsi="Cambria Math" w:cs="Cambria Math" w:eastAsia="Cambria Math"/>
+          <w:color w:val="auto"/>
+          <w:spacing w:val="0"/>
+          <w:position w:val="0"/>
+          <w:sz w:val="22"/>
+          <w:shd w:fill="auto" w:val="clear"/>
+        </w:rPr>
+      </w:pPr>
+      <w:r>
+        <w:rPr>
+          <w:rFonts w:ascii="Segoe UI Symbol" w:hAnsi="Segoe UI Symbol" w:cs="Segoe UI Symbol" w:eastAsia="Segoe UI Symbol"/>
+          <w:color w:val="auto"/>
+          <w:spacing w:val="0"/>
+          <w:position w:val="0"/>
+          <w:sz w:val="22"/>
+          <w:shd w:fill="auto" w:val="clear"/>
+        </w:rPr>
+        <w:t xml:space="preserve">👉</w:t>
+      </w:r>
+      <w:r>
+        <w:rPr>
+          <w:rFonts w:ascii="Cambria Math" w:hAnsi="Cambria Math" w:cs="Cambria Math" w:eastAsia="Cambria Math"/>
+          <w:color w:val="auto"/>
+          <w:spacing w:val="0"/>
+          <w:position w:val="0"/>
+          <w:sz w:val="22"/>
+          <w:shd w:fill="auto" w:val="clear"/>
+        </w:rPr>
+        <w:t xml:space="preserve"> </w:t>
+      </w:r>
+      <w:r>
+        <w:rPr>
+          <w:rFonts w:ascii="Cambria Math" w:hAnsi="Cambria Math" w:cs="Cambria Math" w:eastAsia="Cambria Math"/>
+          <w:color w:val="auto"/>
+          <w:spacing w:val="0"/>
+          <w:position w:val="0"/>
+          <w:sz w:val="22"/>
+          <w:shd w:fill="auto" w:val="clear"/>
+        </w:rPr>
+        <w:t xml:space="preserve">Would you like me to also correlate response time with signal strength (RSRP) to see if weak network leads to slower acknowledgments? </w:t>
+      </w:r>
+    </w:p>
+    <w:p>
+      <w:pPr>
+        <w:spacing w:before="0" w:after="0" w:line="240"/>
+        <w:ind w:right="0" w:left="0" w:firstLine="0"/>
+        <w:jc w:val="left"/>
+        <w:rPr>
+          <w:rFonts w:ascii="Cambria Math" w:hAnsi="Cambria Math" w:cs="Cambria Math" w:eastAsia="Cambria Math"/>
+          <w:color w:val="auto"/>
+          <w:spacing w:val="0"/>
+          <w:position w:val="0"/>
+          <w:sz w:val="22"/>
+          <w:shd w:fill="auto" w:val="clear"/>
+        </w:rPr>
+      </w:pPr>
+    </w:p>
+    <w:p>
+      <w:pPr>
+        <w:spacing w:before="0" w:after="0" w:line="240"/>
+        <w:ind w:right="0" w:left="0" w:firstLine="0"/>
+        <w:jc w:val="left"/>
+        <w:rPr>
+          <w:rFonts w:ascii="Cambria Math" w:hAnsi="Cambria Math" w:cs="Cambria Math" w:eastAsia="Cambria Math"/>
+          <w:color w:val="auto"/>
+          <w:spacing w:val="0"/>
+          <w:position w:val="0"/>
+          <w:sz w:val="22"/>
+          <w:shd w:fill="auto" w:val="clear"/>
+        </w:rPr>
+      </w:pPr>
+    </w:p>
+    <w:p>
+      <w:pPr>
+        <w:spacing w:before="0" w:after="0" w:line="240"/>
+        <w:ind w:right="0" w:left="0" w:firstLine="0"/>
+        <w:jc w:val="left"/>
+        <w:rPr>
+          <w:rFonts w:ascii="Cambria Math" w:hAnsi="Cambria Math" w:cs="Cambria Math" w:eastAsia="Cambria Math"/>
+          <w:color w:val="auto"/>
+          <w:spacing w:val="0"/>
+          <w:position w:val="0"/>
+          <w:sz w:val="22"/>
+          <w:shd w:fill="auto" w:val="clear"/>
+        </w:rPr>
+      </w:pPr>
+    </w:p>
+    <w:p>
+      <w:pPr>
+        <w:spacing w:before="0" w:after="0" w:line="240"/>
+        <w:ind w:right="0" w:left="0" w:firstLine="0"/>
+        <w:jc w:val="left"/>
+        <w:rPr>
+          <w:rFonts w:ascii="Cambria Math" w:hAnsi="Cambria Math" w:cs="Cambria Math" w:eastAsia="Cambria Math"/>
+          <w:color w:val="auto"/>
+          <w:spacing w:val="0"/>
+          <w:position w:val="0"/>
+          <w:sz w:val="22"/>
+          <w:shd w:fill="auto" w:val="clear"/>
+        </w:rPr>
+      </w:pPr>
+      <w:r>
+        <w:rPr>
+          <w:rFonts w:ascii="Cambria Math" w:hAnsi="Cambria Math" w:cs="Cambria Math" w:eastAsia="Cambria Math"/>
+          <w:color w:val="auto"/>
+          <w:spacing w:val="0"/>
+          <w:position w:val="0"/>
+          <w:sz w:val="22"/>
+          <w:shd w:fill="auto" w:val="clear"/>
+        </w:rPr>
+        <w:t xml:space="preserve">I plotted Response Time vs Signal Strength (RSRP) </w:t>
+      </w:r>
+      <w:r>
+        <w:rPr>
+          <w:rFonts w:ascii="Segoe UI Symbol" w:hAnsi="Segoe UI Symbol" w:cs="Segoe UI Symbol" w:eastAsia="Segoe UI Symbol"/>
+          <w:color w:val="auto"/>
+          <w:spacing w:val="0"/>
+          <w:position w:val="0"/>
+          <w:sz w:val="22"/>
+          <w:shd w:fill="auto" w:val="clear"/>
+        </w:rPr>
+        <w:t xml:space="preserve">✅</w:t>
+      </w:r>
+    </w:p>
+    <w:p>
+      <w:pPr>
+        <w:spacing w:before="0" w:after="0" w:line="240"/>
+        <w:ind w:right="0" w:left="0" w:firstLine="0"/>
+        <w:jc w:val="left"/>
+        <w:rPr>
+          <w:rFonts w:ascii="Cambria Math" w:hAnsi="Cambria Math" w:cs="Cambria Math" w:eastAsia="Cambria Math"/>
+          <w:color w:val="auto"/>
+          <w:spacing w:val="0"/>
+          <w:position w:val="0"/>
+          <w:sz w:val="22"/>
+          <w:shd w:fill="auto" w:val="clear"/>
+        </w:rPr>
+      </w:pPr>
+    </w:p>
+    <w:p>
+      <w:pPr>
+        <w:spacing w:before="0" w:after="0" w:line="240"/>
+        <w:ind w:right="0" w:left="0" w:firstLine="0"/>
+        <w:jc w:val="left"/>
+        <w:rPr>
+          <w:rFonts w:ascii="Cambria Math" w:hAnsi="Cambria Math" w:cs="Cambria Math" w:eastAsia="Cambria Math"/>
+          <w:color w:val="auto"/>
+          <w:spacing w:val="0"/>
+          <w:position w:val="0"/>
+          <w:sz w:val="22"/>
+          <w:shd w:fill="auto" w:val="clear"/>
+        </w:rPr>
+      </w:pPr>
+      <w:r>
+        <w:rPr>
+          <w:rFonts w:ascii="Cambria Math" w:hAnsi="Cambria Math" w:cs="Cambria Math" w:eastAsia="Cambria Math"/>
+          <w:color w:val="auto"/>
+          <w:spacing w:val="0"/>
+          <w:position w:val="0"/>
+          <w:sz w:val="22"/>
+          <w:shd w:fill="auto" w:val="clear"/>
+        </w:rPr>
+        <w:t xml:space="preserve">But the correlation coefficient came out as NaN. This happens because in your combined dataset, the rsrp field is only logged in the reset/telemetry entries, not in the unlock event rows </w:t>
+      </w:r>
+      <w:r>
+        <w:rPr>
+          <w:rFonts w:ascii="Cambria Math" w:hAnsi="Cambria Math" w:cs="Cambria Math" w:eastAsia="Cambria Math"/>
+          <w:color w:val="auto"/>
+          <w:spacing w:val="0"/>
+          <w:position w:val="0"/>
+          <w:sz w:val="22"/>
+          <w:shd w:fill="auto" w:val="clear"/>
+        </w:rPr>
+        <w:t xml:space="preserve">— </w:t>
+      </w:r>
+      <w:r>
+        <w:rPr>
+          <w:rFonts w:ascii="Cambria Math" w:hAnsi="Cambria Math" w:cs="Cambria Math" w:eastAsia="Cambria Math"/>
+          <w:color w:val="auto"/>
+          <w:spacing w:val="0"/>
+          <w:position w:val="0"/>
+          <w:sz w:val="22"/>
+          <w:shd w:fill="auto" w:val="clear"/>
+        </w:rPr>
+        <w:t xml:space="preserve">meaning most unlock events don</w:t>
+      </w:r>
+      <w:r>
+        <w:rPr>
+          <w:rFonts w:ascii="Cambria Math" w:hAnsi="Cambria Math" w:cs="Cambria Math" w:eastAsia="Cambria Math"/>
+          <w:color w:val="auto"/>
+          <w:spacing w:val="0"/>
+          <w:position w:val="0"/>
+          <w:sz w:val="22"/>
+          <w:shd w:fill="auto" w:val="clear"/>
+        </w:rPr>
+        <w:t xml:space="preserve">’</w:t>
+      </w:r>
+      <w:r>
+        <w:rPr>
+          <w:rFonts w:ascii="Cambria Math" w:hAnsi="Cambria Math" w:cs="Cambria Math" w:eastAsia="Cambria Math"/>
+          <w:color w:val="auto"/>
+          <w:spacing w:val="0"/>
+          <w:position w:val="0"/>
+          <w:sz w:val="22"/>
+          <w:shd w:fill="auto" w:val="clear"/>
+        </w:rPr>
+        <w:t xml:space="preserve">t have rsrp values recorded alongside them.</w:t>
+      </w:r>
+    </w:p>
+    <w:p>
+      <w:pPr>
+        <w:spacing w:before="0" w:after="0" w:line="240"/>
+        <w:ind w:right="0" w:left="0" w:firstLine="0"/>
+        <w:jc w:val="left"/>
+        <w:rPr>
+          <w:rFonts w:ascii="Cambria Math" w:hAnsi="Cambria Math" w:cs="Cambria Math" w:eastAsia="Cambria Math"/>
+          <w:color w:val="auto"/>
+          <w:spacing w:val="0"/>
+          <w:position w:val="0"/>
+          <w:sz w:val="22"/>
+          <w:shd w:fill="auto" w:val="clear"/>
+        </w:rPr>
+      </w:pPr>
+    </w:p>
+    <w:p>
+      <w:pPr>
+        <w:spacing w:before="0" w:after="0" w:line="240"/>
+        <w:ind w:right="0" w:left="0" w:firstLine="0"/>
+        <w:jc w:val="left"/>
+        <w:rPr>
+          <w:rFonts w:ascii="Cambria Math" w:hAnsi="Cambria Math" w:cs="Cambria Math" w:eastAsia="Cambria Math"/>
+          <w:color w:val="auto"/>
+          <w:spacing w:val="0"/>
+          <w:position w:val="0"/>
+          <w:sz w:val="22"/>
+          <w:shd w:fill="auto" w:val="clear"/>
+        </w:rPr>
+      </w:pPr>
+      <w:r>
+        <w:rPr>
+          <w:rFonts w:ascii="Segoe UI Symbol" w:hAnsi="Segoe UI Symbol" w:cs="Segoe UI Symbol" w:eastAsia="Segoe UI Symbol"/>
+          <w:color w:val="auto"/>
+          <w:spacing w:val="0"/>
+          <w:position w:val="0"/>
+          <w:sz w:val="22"/>
+          <w:shd w:fill="auto" w:val="clear"/>
+        </w:rPr>
+        <w:t xml:space="preserve">⚡</w:t>
+      </w:r>
+      <w:r>
+        <w:rPr>
+          <w:rFonts w:ascii="Cambria Math" w:hAnsi="Cambria Math" w:cs="Cambria Math" w:eastAsia="Cambria Math"/>
+          <w:color w:val="auto"/>
+          <w:spacing w:val="0"/>
+          <w:position w:val="0"/>
+          <w:sz w:val="22"/>
+          <w:shd w:fill="auto" w:val="clear"/>
+        </w:rPr>
+        <w:t xml:space="preserve"> </w:t>
+      </w:r>
+      <w:r>
+        <w:rPr>
+          <w:rFonts w:ascii="Cambria Math" w:hAnsi="Cambria Math" w:cs="Cambria Math" w:eastAsia="Cambria Math"/>
+          <w:color w:val="auto"/>
+          <w:spacing w:val="0"/>
+          <w:position w:val="0"/>
+          <w:sz w:val="22"/>
+          <w:shd w:fill="auto" w:val="clear"/>
+        </w:rPr>
+        <w:t xml:space="preserve">So:</w:t>
+      </w:r>
+    </w:p>
+    <w:p>
+      <w:pPr>
+        <w:spacing w:before="0" w:after="0" w:line="240"/>
+        <w:ind w:right="0" w:left="0" w:firstLine="0"/>
+        <w:jc w:val="left"/>
+        <w:rPr>
+          <w:rFonts w:ascii="Cambria Math" w:hAnsi="Cambria Math" w:cs="Cambria Math" w:eastAsia="Cambria Math"/>
+          <w:color w:val="auto"/>
+          <w:spacing w:val="0"/>
+          <w:position w:val="0"/>
+          <w:sz w:val="22"/>
+          <w:shd w:fill="auto" w:val="clear"/>
+        </w:rPr>
+      </w:pPr>
+    </w:p>
+    <w:p>
+      <w:pPr>
+        <w:spacing w:before="0" w:after="0" w:line="240"/>
+        <w:ind w:right="0" w:left="0" w:firstLine="0"/>
+        <w:jc w:val="left"/>
+        <w:rPr>
+          <w:rFonts w:ascii="Cambria Math" w:hAnsi="Cambria Math" w:cs="Cambria Math" w:eastAsia="Cambria Math"/>
+          <w:color w:val="auto"/>
+          <w:spacing w:val="0"/>
+          <w:position w:val="0"/>
+          <w:sz w:val="22"/>
+          <w:shd w:fill="auto" w:val="clear"/>
+        </w:rPr>
+      </w:pPr>
+      <w:r>
+        <w:rPr>
+          <w:rFonts w:ascii="Cambria Math" w:hAnsi="Cambria Math" w:cs="Cambria Math" w:eastAsia="Cambria Math"/>
+          <w:color w:val="auto"/>
+          <w:spacing w:val="0"/>
+          <w:position w:val="0"/>
+          <w:sz w:val="22"/>
+          <w:shd w:fill="auto" w:val="clear"/>
+        </w:rPr>
+        <w:t xml:space="preserve">We can</w:t>
+      </w:r>
+      <w:r>
+        <w:rPr>
+          <w:rFonts w:ascii="Cambria Math" w:hAnsi="Cambria Math" w:cs="Cambria Math" w:eastAsia="Cambria Math"/>
+          <w:color w:val="auto"/>
+          <w:spacing w:val="0"/>
+          <w:position w:val="0"/>
+          <w:sz w:val="22"/>
+          <w:shd w:fill="auto" w:val="clear"/>
+        </w:rPr>
+        <w:t xml:space="preserve">’</w:t>
+      </w:r>
+      <w:r>
+        <w:rPr>
+          <w:rFonts w:ascii="Cambria Math" w:hAnsi="Cambria Math" w:cs="Cambria Math" w:eastAsia="Cambria Math"/>
+          <w:color w:val="auto"/>
+          <w:spacing w:val="0"/>
+          <w:position w:val="0"/>
+          <w:sz w:val="22"/>
+          <w:shd w:fill="auto" w:val="clear"/>
+        </w:rPr>
+        <w:t xml:space="preserve">t directly correlate unlock response times with signal strength, since those data points aren</w:t>
+      </w:r>
+      <w:r>
+        <w:rPr>
+          <w:rFonts w:ascii="Cambria Math" w:hAnsi="Cambria Math" w:cs="Cambria Math" w:eastAsia="Cambria Math"/>
+          <w:color w:val="auto"/>
+          <w:spacing w:val="0"/>
+          <w:position w:val="0"/>
+          <w:sz w:val="22"/>
+          <w:shd w:fill="auto" w:val="clear"/>
+        </w:rPr>
+        <w:t xml:space="preserve">’</w:t>
+      </w:r>
+      <w:r>
+        <w:rPr>
+          <w:rFonts w:ascii="Cambria Math" w:hAnsi="Cambria Math" w:cs="Cambria Math" w:eastAsia="Cambria Math"/>
+          <w:color w:val="auto"/>
+          <w:spacing w:val="0"/>
+          <w:position w:val="0"/>
+          <w:sz w:val="22"/>
+          <w:shd w:fill="auto" w:val="clear"/>
+        </w:rPr>
+        <w:t xml:space="preserve">t logged together.</w:t>
+      </w:r>
+    </w:p>
+    <w:p>
+      <w:pPr>
+        <w:spacing w:before="0" w:after="0" w:line="240"/>
+        <w:ind w:right="0" w:left="0" w:firstLine="0"/>
+        <w:jc w:val="left"/>
+        <w:rPr>
+          <w:rFonts w:ascii="Cambria Math" w:hAnsi="Cambria Math" w:cs="Cambria Math" w:eastAsia="Cambria Math"/>
+          <w:color w:val="auto"/>
+          <w:spacing w:val="0"/>
+          <w:position w:val="0"/>
+          <w:sz w:val="22"/>
+          <w:shd w:fill="auto" w:val="clear"/>
+        </w:rPr>
+      </w:pPr>
+    </w:p>
+    <w:p>
+      <w:pPr>
+        <w:spacing w:before="0" w:after="0" w:line="240"/>
+        <w:ind w:right="0" w:left="0" w:firstLine="0"/>
+        <w:jc w:val="left"/>
+        <w:rPr>
+          <w:rFonts w:ascii="Cambria Math" w:hAnsi="Cambria Math" w:cs="Cambria Math" w:eastAsia="Cambria Math"/>
+          <w:color w:val="auto"/>
+          <w:spacing w:val="0"/>
+          <w:position w:val="0"/>
+          <w:sz w:val="22"/>
+          <w:shd w:fill="auto" w:val="clear"/>
+        </w:rPr>
+      </w:pPr>
+      <w:r>
+        <w:rPr>
+          <w:rFonts w:ascii="Cambria Math" w:hAnsi="Cambria Math" w:cs="Cambria Math" w:eastAsia="Cambria Math"/>
+          <w:color w:val="auto"/>
+          <w:spacing w:val="0"/>
+          <w:position w:val="0"/>
+          <w:sz w:val="22"/>
+          <w:shd w:fill="auto" w:val="clear"/>
+        </w:rPr>
+        <w:t xml:space="preserve">What we could do is align events by timestamp (e.g., match each unlock event with the closest reset/telemetry entry</w:t>
+      </w:r>
+      <w:r>
+        <w:rPr>
+          <w:rFonts w:ascii="Cambria Math" w:hAnsi="Cambria Math" w:cs="Cambria Math" w:eastAsia="Cambria Math"/>
+          <w:color w:val="auto"/>
+          <w:spacing w:val="0"/>
+          <w:position w:val="0"/>
+          <w:sz w:val="22"/>
+          <w:shd w:fill="auto" w:val="clear"/>
+        </w:rPr>
+        <w:t xml:space="preserve">’</w:t>
+      </w:r>
+      <w:r>
+        <w:rPr>
+          <w:rFonts w:ascii="Cambria Math" w:hAnsi="Cambria Math" w:cs="Cambria Math" w:eastAsia="Cambria Math"/>
+          <w:color w:val="auto"/>
+          <w:spacing w:val="0"/>
+          <w:position w:val="0"/>
+          <w:sz w:val="22"/>
+          <w:shd w:fill="auto" w:val="clear"/>
+        </w:rPr>
+        <w:t xml:space="preserve">s RSRP).</w:t>
+      </w:r>
+    </w:p>
+    <w:p>
+      <w:pPr>
+        <w:spacing w:before="0" w:after="0" w:line="240"/>
+        <w:ind w:right="0" w:left="0" w:firstLine="0"/>
+        <w:jc w:val="left"/>
+        <w:rPr>
+          <w:rFonts w:ascii="Cambria Math" w:hAnsi="Cambria Math" w:cs="Cambria Math" w:eastAsia="Cambria Math"/>
+          <w:color w:val="auto"/>
+          <w:spacing w:val="0"/>
+          <w:position w:val="0"/>
+          <w:sz w:val="22"/>
+          <w:shd w:fill="auto" w:val="clear"/>
+        </w:rPr>
+      </w:pPr>
+    </w:p>
+    <w:p>
+      <w:pPr>
+        <w:spacing w:before="0" w:after="0" w:line="240"/>
+        <w:ind w:right="0" w:left="0" w:firstLine="0"/>
+        <w:jc w:val="left"/>
+        <w:rPr>
+          <w:rFonts w:ascii="Cambria Math" w:hAnsi="Cambria Math" w:cs="Cambria Math" w:eastAsia="Cambria Math"/>
+          <w:color w:val="auto"/>
+          <w:spacing w:val="0"/>
+          <w:position w:val="0"/>
+          <w:sz w:val="22"/>
+          <w:shd w:fill="auto" w:val="clear"/>
+        </w:rPr>
+      </w:pPr>
+      <w:r>
+        <w:rPr>
+          <w:rFonts w:ascii="Segoe UI Symbol" w:hAnsi="Segoe UI Symbol" w:cs="Segoe UI Symbol" w:eastAsia="Segoe UI Symbol"/>
+          <w:color w:val="auto"/>
+          <w:spacing w:val="0"/>
+          <w:position w:val="0"/>
+          <w:sz w:val="22"/>
+          <w:shd w:fill="auto" w:val="clear"/>
+        </w:rPr>
+        <w:t xml:space="preserve">👉</w:t>
+      </w:r>
+      <w:r>
+        <w:rPr>
+          <w:rFonts w:ascii="Cambria Math" w:hAnsi="Cambria Math" w:cs="Cambria Math" w:eastAsia="Cambria Math"/>
+          <w:color w:val="auto"/>
+          <w:spacing w:val="0"/>
+          <w:position w:val="0"/>
+          <w:sz w:val="22"/>
+          <w:shd w:fill="auto" w:val="clear"/>
+        </w:rPr>
+        <w:t xml:space="preserve"> </w:t>
+      </w:r>
+      <w:r>
+        <w:rPr>
+          <w:rFonts w:ascii="Cambria Math" w:hAnsi="Cambria Math" w:cs="Cambria Math" w:eastAsia="Cambria Math"/>
+          <w:color w:val="auto"/>
+          <w:spacing w:val="0"/>
+          <w:position w:val="0"/>
+          <w:sz w:val="22"/>
+          <w:shd w:fill="auto" w:val="clear"/>
+        </w:rPr>
+        <w:t xml:space="preserve">Do you want me to try that matching approach, so we can approximate the signal strength at the time of each unlock?</w:t>
+      </w:r>
+    </w:p>
+    <w:p>
+      <w:pPr>
+        <w:spacing w:before="0" w:after="0" w:line="240"/>
+        <w:ind w:right="0" w:left="0" w:firstLine="0"/>
+        <w:jc w:val="left"/>
+        <w:rPr>
+          <w:rFonts w:ascii="Cambria Math" w:hAnsi="Cambria Math" w:cs="Cambria Math" w:eastAsia="Cambria Math"/>
+          <w:color w:val="auto"/>
+          <w:spacing w:val="0"/>
+          <w:position w:val="0"/>
+          <w:sz w:val="22"/>
+          <w:shd w:fill="auto" w:val="clear"/>
+        </w:rPr>
+      </w:pPr>
+    </w:p>
+    <w:p>
+      <w:pPr>
+        <w:spacing w:before="0" w:after="0" w:line="240"/>
+        <w:ind w:right="0" w:left="0" w:firstLine="0"/>
+        <w:jc w:val="left"/>
+        <w:rPr>
+          <w:rFonts w:ascii="Cambria Math" w:hAnsi="Cambria Math" w:cs="Cambria Math" w:eastAsia="Cambria Math"/>
+          <w:color w:val="auto"/>
+          <w:spacing w:val="0"/>
+          <w:position w:val="0"/>
+          <w:sz w:val="22"/>
+          <w:shd w:fill="auto" w:val="clear"/>
+        </w:rPr>
+      </w:pPr>
+      <w:r>
+        <w:rPr>
+          <w:rFonts w:ascii="Cambria Math" w:hAnsi="Cambria Math" w:cs="Cambria Math" w:eastAsia="Cambria Math"/>
+          <w:color w:val="auto"/>
+          <w:spacing w:val="0"/>
+          <w:position w:val="0"/>
+          <w:sz w:val="22"/>
+          <w:shd w:fill="auto" w:val="clear"/>
+        </w:rPr>
+        <w:t xml:space="preserve">I matched each unlock event with the closest telemetry record</w:t>
+      </w:r>
+      <w:r>
+        <w:rPr>
+          <w:rFonts w:ascii="Cambria Math" w:hAnsi="Cambria Math" w:cs="Cambria Math" w:eastAsia="Cambria Math"/>
+          <w:color w:val="auto"/>
+          <w:spacing w:val="0"/>
+          <w:position w:val="0"/>
+          <w:sz w:val="22"/>
+          <w:shd w:fill="auto" w:val="clear"/>
+        </w:rPr>
+        <w:t xml:space="preserve">’</w:t>
+      </w:r>
+      <w:r>
+        <w:rPr>
+          <w:rFonts w:ascii="Cambria Math" w:hAnsi="Cambria Math" w:cs="Cambria Math" w:eastAsia="Cambria Math"/>
+          <w:color w:val="auto"/>
+          <w:spacing w:val="0"/>
+          <w:position w:val="0"/>
+          <w:sz w:val="22"/>
+          <w:shd w:fill="auto" w:val="clear"/>
+        </w:rPr>
+        <w:t xml:space="preserve">s RSRP (signal strength).</w:t>
+      </w:r>
+    </w:p>
+    <w:p>
+      <w:pPr>
+        <w:spacing w:before="0" w:after="0" w:line="240"/>
+        <w:ind w:right="0" w:left="0" w:firstLine="0"/>
+        <w:jc w:val="left"/>
+        <w:rPr>
+          <w:rFonts w:ascii="Cambria Math" w:hAnsi="Cambria Math" w:cs="Cambria Math" w:eastAsia="Cambria Math"/>
+          <w:color w:val="auto"/>
+          <w:spacing w:val="0"/>
+          <w:position w:val="0"/>
+          <w:sz w:val="22"/>
+          <w:shd w:fill="auto" w:val="clear"/>
+        </w:rPr>
+      </w:pPr>
+    </w:p>
+    <w:p>
+      <w:pPr>
+        <w:spacing w:before="0" w:after="0" w:line="240"/>
+        <w:ind w:right="0" w:left="0" w:firstLine="0"/>
+        <w:jc w:val="left"/>
+        <w:rPr>
+          <w:rFonts w:ascii="Cambria Math" w:hAnsi="Cambria Math" w:cs="Cambria Math" w:eastAsia="Cambria Math"/>
+          <w:color w:val="auto"/>
+          <w:spacing w:val="0"/>
+          <w:position w:val="0"/>
+          <w:sz w:val="22"/>
+          <w:shd w:fill="auto" w:val="clear"/>
+        </w:rPr>
+      </w:pPr>
+      <w:r>
+        <w:rPr>
+          <w:rFonts w:ascii="Cambria Math" w:hAnsi="Cambria Math" w:cs="Cambria Math" w:eastAsia="Cambria Math"/>
+          <w:color w:val="auto"/>
+          <w:spacing w:val="0"/>
+          <w:position w:val="0"/>
+          <w:sz w:val="22"/>
+          <w:shd w:fill="auto" w:val="clear"/>
+        </w:rPr>
+        <w:t xml:space="preserve">Result:</w:t>
+      </w:r>
+    </w:p>
+    <w:p>
+      <w:pPr>
+        <w:spacing w:before="0" w:after="0" w:line="240"/>
+        <w:ind w:right="0" w:left="0" w:firstLine="0"/>
+        <w:jc w:val="left"/>
+        <w:rPr>
+          <w:rFonts w:ascii="Cambria Math" w:hAnsi="Cambria Math" w:cs="Cambria Math" w:eastAsia="Cambria Math"/>
+          <w:color w:val="auto"/>
+          <w:spacing w:val="0"/>
+          <w:position w:val="0"/>
+          <w:sz w:val="22"/>
+          <w:shd w:fill="auto" w:val="clear"/>
+        </w:rPr>
+      </w:pPr>
+    </w:p>
+    <w:p>
+      <w:pPr>
+        <w:spacing w:before="0" w:after="0" w:line="240"/>
+        <w:ind w:right="0" w:left="0" w:firstLine="0"/>
+        <w:jc w:val="left"/>
+        <w:rPr>
+          <w:rFonts w:ascii="Cambria Math" w:hAnsi="Cambria Math" w:cs="Cambria Math" w:eastAsia="Cambria Math"/>
+          <w:color w:val="auto"/>
+          <w:spacing w:val="0"/>
+          <w:position w:val="0"/>
+          <w:sz w:val="22"/>
+          <w:shd w:fill="auto" w:val="clear"/>
+        </w:rPr>
+      </w:pPr>
+      <w:r>
+        <w:rPr>
+          <w:rFonts w:ascii="Cambria Math" w:hAnsi="Cambria Math" w:cs="Cambria Math" w:eastAsia="Cambria Math"/>
+          <w:color w:val="auto"/>
+          <w:spacing w:val="0"/>
+          <w:position w:val="0"/>
+          <w:sz w:val="22"/>
+          <w:shd w:fill="auto" w:val="clear"/>
+        </w:rPr>
+        <w:t xml:space="preserve">Correlation coefficient: </w:t>
+      </w:r>
+      <w:r>
+        <w:rPr>
+          <w:rFonts w:ascii="Cambria Math" w:hAnsi="Cambria Math" w:cs="Cambria Math" w:eastAsia="Cambria Math"/>
+          <w:color w:val="auto"/>
+          <w:spacing w:val="0"/>
+          <w:position w:val="0"/>
+          <w:sz w:val="22"/>
+          <w:shd w:fill="auto" w:val="clear"/>
+        </w:rPr>
+        <w:t xml:space="preserve">≈ </w:t>
+      </w:r>
+      <w:r>
+        <w:rPr>
+          <w:rFonts w:ascii="Cambria Math" w:hAnsi="Cambria Math" w:cs="Cambria Math" w:eastAsia="Cambria Math"/>
+          <w:color w:val="auto"/>
+          <w:spacing w:val="0"/>
+          <w:position w:val="0"/>
+          <w:sz w:val="22"/>
+          <w:shd w:fill="auto" w:val="clear"/>
+        </w:rPr>
+        <w:t xml:space="preserve">-</w:t>
+      </w:r>
+      <w:r>
+        <w:rPr>
+          <w:rFonts w:ascii="Cambria Math" w:hAnsi="Cambria Math" w:cs="Cambria Math" w:eastAsia="Cambria Math"/>
+          <w:color w:val="auto"/>
+          <w:spacing w:val="0"/>
+          <w:position w:val="0"/>
+          <w:sz w:val="22"/>
+          <w:shd w:fill="auto" w:val="clear"/>
+        </w:rPr>
+        <w:t xml:space="preserve">0.014 </w:t>
+      </w:r>
+      <w:r>
+        <w:rPr>
+          <w:rFonts w:ascii="Cambria Math" w:hAnsi="Cambria Math" w:cs="Cambria Math" w:eastAsia="Cambria Math"/>
+          <w:color w:val="auto"/>
+          <w:spacing w:val="0"/>
+          <w:position w:val="0"/>
+          <w:sz w:val="22"/>
+          <w:shd w:fill="auto" w:val="clear"/>
+        </w:rPr>
+        <w:t xml:space="preserve">(essentially zero).</w:t>
+      </w:r>
+    </w:p>
+    <w:p>
+      <w:pPr>
+        <w:spacing w:before="0" w:after="0" w:line="240"/>
+        <w:ind w:right="0" w:left="0" w:firstLine="0"/>
+        <w:jc w:val="left"/>
+        <w:rPr>
+          <w:rFonts w:ascii="Cambria Math" w:hAnsi="Cambria Math" w:cs="Cambria Math" w:eastAsia="Cambria Math"/>
+          <w:color w:val="auto"/>
+          <w:spacing w:val="0"/>
+          <w:position w:val="0"/>
+          <w:sz w:val="22"/>
+          <w:shd w:fill="auto" w:val="clear"/>
+        </w:rPr>
+      </w:pPr>
+    </w:p>
+    <w:p>
+      <w:pPr>
+        <w:spacing w:before="0" w:after="0" w:line="240"/>
+        <w:ind w:right="0" w:left="0" w:firstLine="0"/>
+        <w:jc w:val="left"/>
+        <w:rPr>
+          <w:rFonts w:ascii="Cambria Math" w:hAnsi="Cambria Math" w:cs="Cambria Math" w:eastAsia="Cambria Math"/>
+          <w:color w:val="auto"/>
+          <w:spacing w:val="0"/>
+          <w:position w:val="0"/>
+          <w:sz w:val="22"/>
+          <w:shd w:fill="auto" w:val="clear"/>
+        </w:rPr>
+      </w:pPr>
+      <w:r>
+        <w:rPr>
+          <w:rFonts w:ascii="Cambria Math" w:hAnsi="Cambria Math" w:cs="Cambria Math" w:eastAsia="Cambria Math"/>
+          <w:color w:val="auto"/>
+          <w:spacing w:val="0"/>
+          <w:position w:val="0"/>
+          <w:sz w:val="22"/>
+          <w:shd w:fill="auto" w:val="clear"/>
+        </w:rPr>
+        <w:t xml:space="preserve">The scatter plot shows no clear trend </w:t>
+      </w:r>
+      <w:r>
+        <w:rPr>
+          <w:rFonts w:ascii="Cambria Math" w:hAnsi="Cambria Math" w:cs="Cambria Math" w:eastAsia="Cambria Math"/>
+          <w:color w:val="auto"/>
+          <w:spacing w:val="0"/>
+          <w:position w:val="0"/>
+          <w:sz w:val="22"/>
+          <w:shd w:fill="auto" w:val="clear"/>
+        </w:rPr>
+        <w:t xml:space="preserve">— </w:t>
+      </w:r>
+      <w:r>
+        <w:rPr>
+          <w:rFonts w:ascii="Cambria Math" w:hAnsi="Cambria Math" w:cs="Cambria Math" w:eastAsia="Cambria Math"/>
+          <w:color w:val="auto"/>
+          <w:spacing w:val="0"/>
+          <w:position w:val="0"/>
+          <w:sz w:val="22"/>
+          <w:shd w:fill="auto" w:val="clear"/>
+        </w:rPr>
+        <w:t xml:space="preserve">response time stays ~</w:t>
+      </w:r>
+      <w:r>
+        <w:rPr>
+          <w:rFonts w:ascii="Cambria Math" w:hAnsi="Cambria Math" w:cs="Cambria Math" w:eastAsia="Cambria Math"/>
+          <w:color w:val="auto"/>
+          <w:spacing w:val="0"/>
+          <w:position w:val="0"/>
+          <w:sz w:val="22"/>
+          <w:shd w:fill="auto" w:val="clear"/>
+        </w:rPr>
+        <w:t xml:space="preserve">0.2</w:t>
+      </w:r>
+      <w:r>
+        <w:rPr>
+          <w:rFonts w:ascii="Cambria Math" w:hAnsi="Cambria Math" w:cs="Cambria Math" w:eastAsia="Cambria Math"/>
+          <w:color w:val="auto"/>
+          <w:spacing w:val="0"/>
+          <w:position w:val="0"/>
+          <w:sz w:val="22"/>
+          <w:shd w:fill="auto" w:val="clear"/>
+        </w:rPr>
+        <w:t xml:space="preserve">–</w:t>
+      </w:r>
+      <w:r>
+        <w:rPr>
+          <w:rFonts w:ascii="Cambria Math" w:hAnsi="Cambria Math" w:cs="Cambria Math" w:eastAsia="Cambria Math"/>
+          <w:color w:val="auto"/>
+          <w:spacing w:val="0"/>
+          <w:position w:val="0"/>
+          <w:sz w:val="22"/>
+          <w:shd w:fill="auto" w:val="clear"/>
+        </w:rPr>
+        <w:t xml:space="preserve">3</w:t>
+      </w:r>
+      <w:r>
+        <w:rPr>
+          <w:rFonts w:ascii="Cambria Math" w:hAnsi="Cambria Math" w:cs="Cambria Math" w:eastAsia="Cambria Math"/>
+          <w:color w:val="auto"/>
+          <w:spacing w:val="0"/>
+          <w:position w:val="0"/>
+          <w:sz w:val="22"/>
+          <w:shd w:fill="auto" w:val="clear"/>
+        </w:rPr>
+        <w:t xml:space="preserve">s regardless of signal quality.</w:t>
+      </w:r>
+    </w:p>
+    <w:p>
+      <w:pPr>
+        <w:spacing w:before="0" w:after="0" w:line="240"/>
+        <w:ind w:right="0" w:left="0" w:firstLine="0"/>
+        <w:jc w:val="left"/>
+        <w:rPr>
+          <w:rFonts w:ascii="Cambria Math" w:hAnsi="Cambria Math" w:cs="Cambria Math" w:eastAsia="Cambria Math"/>
+          <w:color w:val="auto"/>
+          <w:spacing w:val="0"/>
+          <w:position w:val="0"/>
+          <w:sz w:val="22"/>
+          <w:shd w:fill="auto" w:val="clear"/>
+        </w:rPr>
+      </w:pPr>
+    </w:p>
+    <w:p>
+      <w:pPr>
+        <w:spacing w:before="0" w:after="0" w:line="240"/>
+        <w:ind w:right="0" w:left="0" w:firstLine="0"/>
+        <w:jc w:val="left"/>
+        <w:rPr>
+          <w:rFonts w:ascii="Cambria Math" w:hAnsi="Cambria Math" w:cs="Cambria Math" w:eastAsia="Cambria Math"/>
+          <w:color w:val="auto"/>
+          <w:spacing w:val="0"/>
+          <w:position w:val="0"/>
+          <w:sz w:val="22"/>
+          <w:shd w:fill="auto" w:val="clear"/>
+        </w:rPr>
+      </w:pPr>
+      <w:r>
+        <w:rPr>
+          <w:rFonts w:ascii="Segoe UI Symbol" w:hAnsi="Segoe UI Symbol" w:cs="Segoe UI Symbol" w:eastAsia="Segoe UI Symbol"/>
+          <w:color w:val="auto"/>
+          <w:spacing w:val="0"/>
+          <w:position w:val="0"/>
+          <w:sz w:val="22"/>
+          <w:shd w:fill="auto" w:val="clear"/>
+        </w:rPr>
+        <w:t xml:space="preserve">🔎</w:t>
+      </w:r>
+      <w:r>
+        <w:rPr>
+          <w:rFonts w:ascii="Cambria Math" w:hAnsi="Cambria Math" w:cs="Cambria Math" w:eastAsia="Cambria Math"/>
+          <w:color w:val="auto"/>
+          <w:spacing w:val="0"/>
+          <w:position w:val="0"/>
+          <w:sz w:val="22"/>
+          <w:shd w:fill="auto" w:val="clear"/>
+        </w:rPr>
+        <w:t xml:space="preserve"> </w:t>
+      </w:r>
+      <w:r>
+        <w:rPr>
+          <w:rFonts w:ascii="Cambria Math" w:hAnsi="Cambria Math" w:cs="Cambria Math" w:eastAsia="Cambria Math"/>
+          <w:color w:val="auto"/>
+          <w:spacing w:val="0"/>
+          <w:position w:val="0"/>
+          <w:sz w:val="22"/>
+          <w:shd w:fill="auto" w:val="clear"/>
+        </w:rPr>
+        <w:t xml:space="preserve">Insight:</w:t>
+      </w:r>
+    </w:p>
+    <w:p>
+      <w:pPr>
+        <w:spacing w:before="0" w:after="0" w:line="240"/>
+        <w:ind w:right="0" w:left="0" w:firstLine="0"/>
+        <w:jc w:val="left"/>
+        <w:rPr>
+          <w:rFonts w:ascii="Cambria Math" w:hAnsi="Cambria Math" w:cs="Cambria Math" w:eastAsia="Cambria Math"/>
+          <w:color w:val="auto"/>
+          <w:spacing w:val="0"/>
+          <w:position w:val="0"/>
+          <w:sz w:val="22"/>
+          <w:shd w:fill="auto" w:val="clear"/>
+        </w:rPr>
+      </w:pPr>
+      <w:r>
+        <w:rPr>
+          <w:rFonts w:ascii="Cambria Math" w:hAnsi="Cambria Math" w:cs="Cambria Math" w:eastAsia="Cambria Math"/>
+          <w:color w:val="auto"/>
+          <w:spacing w:val="0"/>
+          <w:position w:val="0"/>
+          <w:sz w:val="22"/>
+          <w:shd w:fill="auto" w:val="clear"/>
+        </w:rPr>
+        <w:t xml:space="preserve">In your dataset, signal strength (RSRP) does not significantly affect unlock response time. Delays seem more related to other factors (e.g., network latency, device load) than radio conditions.</w:t>
+      </w:r>
+    </w:p>
+    <w:p>
+      <w:pPr>
+        <w:spacing w:before="0" w:after="0" w:line="240"/>
+        <w:ind w:right="0" w:left="0" w:firstLine="0"/>
+        <w:jc w:val="left"/>
+        <w:rPr>
+          <w:rFonts w:ascii="Cambria Math" w:hAnsi="Cambria Math" w:cs="Cambria Math" w:eastAsia="Cambria Math"/>
+          <w:color w:val="auto"/>
+          <w:spacing w:val="0"/>
+          <w:position w:val="0"/>
+          <w:sz w:val="22"/>
+          <w:shd w:fill="auto" w:val="clear"/>
+        </w:rPr>
+      </w:pPr>
+      <w:r>
+        <w:rPr>
+          <w:rFonts w:ascii="Cambria Math" w:hAnsi="Cambria Math" w:cs="Cambria Math" w:eastAsia="Cambria Math"/>
+          <w:color w:val="auto"/>
+          <w:spacing w:val="0"/>
+          <w:position w:val="0"/>
+          <w:sz w:val="22"/>
+          <w:shd w:fill="auto" w:val="clear"/>
+        </w:rPr>
+        <w:t xml:space="preserve">Here</w:t>
+      </w:r>
+      <w:r>
+        <w:rPr>
+          <w:rFonts w:ascii="Cambria Math" w:hAnsi="Cambria Math" w:cs="Cambria Math" w:eastAsia="Cambria Math"/>
+          <w:color w:val="auto"/>
+          <w:spacing w:val="0"/>
+          <w:position w:val="0"/>
+          <w:sz w:val="22"/>
+          <w:shd w:fill="auto" w:val="clear"/>
+        </w:rPr>
+        <w:t xml:space="preserve">’</w:t>
+      </w:r>
+      <w:r>
+        <w:rPr>
+          <w:rFonts w:ascii="Cambria Math" w:hAnsi="Cambria Math" w:cs="Cambria Math" w:eastAsia="Cambria Math"/>
+          <w:color w:val="auto"/>
+          <w:spacing w:val="0"/>
+          <w:position w:val="0"/>
+          <w:sz w:val="22"/>
+          <w:shd w:fill="auto" w:val="clear"/>
+        </w:rPr>
+        <w:t xml:space="preserve">s the timeline plot </w:t>
+      </w:r>
+      <w:r>
+        <w:rPr>
+          <w:rFonts w:ascii="Segoe UI Symbol" w:hAnsi="Segoe UI Symbol" w:cs="Segoe UI Symbol" w:eastAsia="Segoe UI Symbol"/>
+          <w:color w:val="auto"/>
+          <w:spacing w:val="0"/>
+          <w:position w:val="0"/>
+          <w:sz w:val="22"/>
+          <w:shd w:fill="auto" w:val="clear"/>
+        </w:rPr>
+        <w:t xml:space="preserve">🔑📶</w:t>
+      </w:r>
+    </w:p>
+    <w:p>
+      <w:pPr>
+        <w:spacing w:before="0" w:after="0" w:line="240"/>
+        <w:ind w:right="0" w:left="0" w:firstLine="0"/>
+        <w:jc w:val="left"/>
+        <w:rPr>
+          <w:rFonts w:ascii="Cambria Math" w:hAnsi="Cambria Math" w:cs="Cambria Math" w:eastAsia="Cambria Math"/>
+          <w:color w:val="auto"/>
+          <w:spacing w:val="0"/>
+          <w:position w:val="0"/>
+          <w:sz w:val="22"/>
+          <w:shd w:fill="auto" w:val="clear"/>
+        </w:rPr>
+      </w:pPr>
+    </w:p>
+    <w:p>
+      <w:pPr>
+        <w:spacing w:before="0" w:after="0" w:line="240"/>
+        <w:ind w:right="0" w:left="0" w:firstLine="0"/>
+        <w:jc w:val="left"/>
+        <w:rPr>
+          <w:rFonts w:ascii="Cambria Math" w:hAnsi="Cambria Math" w:cs="Cambria Math" w:eastAsia="Cambria Math"/>
+          <w:color w:val="auto"/>
+          <w:spacing w:val="0"/>
+          <w:position w:val="0"/>
+          <w:sz w:val="22"/>
+          <w:shd w:fill="auto" w:val="clear"/>
+        </w:rPr>
+      </w:pPr>
+      <w:r>
+        <w:rPr>
+          <w:rFonts w:ascii="Cambria Math" w:hAnsi="Cambria Math" w:cs="Cambria Math" w:eastAsia="Cambria Math"/>
+          <w:color w:val="auto"/>
+          <w:spacing w:val="0"/>
+          <w:position w:val="0"/>
+          <w:sz w:val="22"/>
+          <w:shd w:fill="auto" w:val="clear"/>
+        </w:rPr>
+        <w:t xml:space="preserve">Blue (left axis): unlock response time in seconds.</w:t>
+      </w:r>
+    </w:p>
+    <w:p>
+      <w:pPr>
+        <w:spacing w:before="0" w:after="0" w:line="240"/>
+        <w:ind w:right="0" w:left="0" w:firstLine="0"/>
+        <w:jc w:val="left"/>
+        <w:rPr>
+          <w:rFonts w:ascii="Cambria Math" w:hAnsi="Cambria Math" w:cs="Cambria Math" w:eastAsia="Cambria Math"/>
+          <w:color w:val="auto"/>
+          <w:spacing w:val="0"/>
+          <w:position w:val="0"/>
+          <w:sz w:val="22"/>
+          <w:shd w:fill="auto" w:val="clear"/>
+        </w:rPr>
+      </w:pPr>
+    </w:p>
+    <w:p>
+      <w:pPr>
+        <w:spacing w:before="0" w:after="0" w:line="240"/>
+        <w:ind w:right="0" w:left="0" w:firstLine="0"/>
+        <w:jc w:val="left"/>
+        <w:rPr>
+          <w:rFonts w:ascii="Cambria Math" w:hAnsi="Cambria Math" w:cs="Cambria Math" w:eastAsia="Cambria Math"/>
+          <w:color w:val="auto"/>
+          <w:spacing w:val="0"/>
+          <w:position w:val="0"/>
+          <w:sz w:val="22"/>
+          <w:shd w:fill="auto" w:val="clear"/>
+        </w:rPr>
+      </w:pPr>
+      <w:r>
+        <w:rPr>
+          <w:rFonts w:ascii="Cambria Math" w:hAnsi="Cambria Math" w:cs="Cambria Math" w:eastAsia="Cambria Math"/>
+          <w:color w:val="auto"/>
+          <w:spacing w:val="0"/>
+          <w:position w:val="0"/>
+          <w:sz w:val="22"/>
+          <w:shd w:fill="auto" w:val="clear"/>
+        </w:rPr>
+        <w:t xml:space="preserve">Red (right axis): estimated signal strength (RSRP) at the closest telemetry point.</w:t>
+      </w:r>
+    </w:p>
+    <w:p>
+      <w:pPr>
+        <w:spacing w:before="0" w:after="0" w:line="240"/>
+        <w:ind w:right="0" w:left="0" w:firstLine="0"/>
+        <w:jc w:val="left"/>
+        <w:rPr>
+          <w:rFonts w:ascii="Cambria Math" w:hAnsi="Cambria Math" w:cs="Cambria Math" w:eastAsia="Cambria Math"/>
+          <w:color w:val="auto"/>
+          <w:spacing w:val="0"/>
+          <w:position w:val="0"/>
+          <w:sz w:val="22"/>
+          <w:shd w:fill="auto" w:val="clear"/>
+        </w:rPr>
+      </w:pPr>
+    </w:p>
+    <w:p>
+      <w:pPr>
+        <w:spacing w:before="0" w:after="0" w:line="240"/>
+        <w:ind w:right="0" w:left="0" w:firstLine="0"/>
+        <w:jc w:val="left"/>
+        <w:rPr>
+          <w:rFonts w:ascii="Cambria Math" w:hAnsi="Cambria Math" w:cs="Cambria Math" w:eastAsia="Cambria Math"/>
+          <w:color w:val="auto"/>
+          <w:spacing w:val="0"/>
+          <w:position w:val="0"/>
+          <w:sz w:val="22"/>
+          <w:shd w:fill="auto" w:val="clear"/>
+        </w:rPr>
+      </w:pPr>
+      <w:r>
+        <w:rPr>
+          <w:rFonts w:ascii="Segoe UI Symbol" w:hAnsi="Segoe UI Symbol" w:cs="Segoe UI Symbol" w:eastAsia="Segoe UI Symbol"/>
+          <w:color w:val="auto"/>
+          <w:spacing w:val="0"/>
+          <w:position w:val="0"/>
+          <w:sz w:val="22"/>
+          <w:shd w:fill="auto" w:val="clear"/>
+        </w:rPr>
+        <w:t xml:space="preserve">🔎</w:t>
+      </w:r>
+      <w:r>
+        <w:rPr>
+          <w:rFonts w:ascii="Cambria Math" w:hAnsi="Cambria Math" w:cs="Cambria Math" w:eastAsia="Cambria Math"/>
+          <w:color w:val="auto"/>
+          <w:spacing w:val="0"/>
+          <w:position w:val="0"/>
+          <w:sz w:val="22"/>
+          <w:shd w:fill="auto" w:val="clear"/>
+        </w:rPr>
+        <w:t xml:space="preserve"> </w:t>
+      </w:r>
+      <w:r>
+        <w:rPr>
+          <w:rFonts w:ascii="Cambria Math" w:hAnsi="Cambria Math" w:cs="Cambria Math" w:eastAsia="Cambria Math"/>
+          <w:color w:val="auto"/>
+          <w:spacing w:val="0"/>
+          <w:position w:val="0"/>
+          <w:sz w:val="22"/>
+          <w:shd w:fill="auto" w:val="clear"/>
+        </w:rPr>
+        <w:t xml:space="preserve">From this view:</w:t>
+      </w:r>
+    </w:p>
+    <w:p>
+      <w:pPr>
+        <w:spacing w:before="0" w:after="0" w:line="240"/>
+        <w:ind w:right="0" w:left="0" w:firstLine="0"/>
+        <w:jc w:val="left"/>
+        <w:rPr>
+          <w:rFonts w:ascii="Cambria Math" w:hAnsi="Cambria Math" w:cs="Cambria Math" w:eastAsia="Cambria Math"/>
+          <w:color w:val="auto"/>
+          <w:spacing w:val="0"/>
+          <w:position w:val="0"/>
+          <w:sz w:val="22"/>
+          <w:shd w:fill="auto" w:val="clear"/>
+        </w:rPr>
+      </w:pPr>
+    </w:p>
+    <w:p>
+      <w:pPr>
+        <w:spacing w:before="0" w:after="0" w:line="240"/>
+        <w:ind w:right="0" w:left="0" w:firstLine="0"/>
+        <w:jc w:val="left"/>
+        <w:rPr>
+          <w:rFonts w:ascii="Cambria Math" w:hAnsi="Cambria Math" w:cs="Cambria Math" w:eastAsia="Cambria Math"/>
+          <w:color w:val="auto"/>
+          <w:spacing w:val="0"/>
+          <w:position w:val="0"/>
+          <w:sz w:val="22"/>
+          <w:shd w:fill="auto" w:val="clear"/>
+        </w:rPr>
+      </w:pPr>
+      <w:r>
+        <w:rPr>
+          <w:rFonts w:ascii="Cambria Math" w:hAnsi="Cambria Math" w:cs="Cambria Math" w:eastAsia="Cambria Math"/>
+          <w:color w:val="auto"/>
+          <w:spacing w:val="0"/>
+          <w:position w:val="0"/>
+          <w:sz w:val="22"/>
+          <w:shd w:fill="auto" w:val="clear"/>
+        </w:rPr>
+        <w:t xml:space="preserve">Response times vary between ~</w:t>
+      </w:r>
+      <w:r>
+        <w:rPr>
+          <w:rFonts w:ascii="Cambria Math" w:hAnsi="Cambria Math" w:cs="Cambria Math" w:eastAsia="Cambria Math"/>
+          <w:color w:val="auto"/>
+          <w:spacing w:val="0"/>
+          <w:position w:val="0"/>
+          <w:sz w:val="22"/>
+          <w:shd w:fill="auto" w:val="clear"/>
+        </w:rPr>
+        <w:t xml:space="preserve">0.1</w:t>
+      </w:r>
+      <w:r>
+        <w:rPr>
+          <w:rFonts w:ascii="Cambria Math" w:hAnsi="Cambria Math" w:cs="Cambria Math" w:eastAsia="Cambria Math"/>
+          <w:color w:val="auto"/>
+          <w:spacing w:val="0"/>
+          <w:position w:val="0"/>
+          <w:sz w:val="22"/>
+          <w:shd w:fill="auto" w:val="clear"/>
+        </w:rPr>
+        <w:t xml:space="preserve">–</w:t>
+      </w:r>
+      <w:r>
+        <w:rPr>
+          <w:rFonts w:ascii="Cambria Math" w:hAnsi="Cambria Math" w:cs="Cambria Math" w:eastAsia="Cambria Math"/>
+          <w:color w:val="auto"/>
+          <w:spacing w:val="0"/>
+          <w:position w:val="0"/>
+          <w:sz w:val="22"/>
+          <w:shd w:fill="auto" w:val="clear"/>
+        </w:rPr>
+        <w:t xml:space="preserve">3 </w:t>
+      </w:r>
+      <w:r>
+        <w:rPr>
+          <w:rFonts w:ascii="Cambria Math" w:hAnsi="Cambria Math" w:cs="Cambria Math" w:eastAsia="Cambria Math"/>
+          <w:color w:val="auto"/>
+          <w:spacing w:val="0"/>
+          <w:position w:val="0"/>
+          <w:sz w:val="22"/>
+          <w:shd w:fill="auto" w:val="clear"/>
+        </w:rPr>
+        <w:t xml:space="preserve">seconds, but don</w:t>
+      </w:r>
+      <w:r>
+        <w:rPr>
+          <w:rFonts w:ascii="Cambria Math" w:hAnsi="Cambria Math" w:cs="Cambria Math" w:eastAsia="Cambria Math"/>
+          <w:color w:val="auto"/>
+          <w:spacing w:val="0"/>
+          <w:position w:val="0"/>
+          <w:sz w:val="22"/>
+          <w:shd w:fill="auto" w:val="clear"/>
+        </w:rPr>
+        <w:t xml:space="preserve">’</w:t>
+      </w:r>
+      <w:r>
+        <w:rPr>
+          <w:rFonts w:ascii="Cambria Math" w:hAnsi="Cambria Math" w:cs="Cambria Math" w:eastAsia="Cambria Math"/>
+          <w:color w:val="auto"/>
+          <w:spacing w:val="0"/>
+          <w:position w:val="0"/>
+          <w:sz w:val="22"/>
+          <w:shd w:fill="auto" w:val="clear"/>
+        </w:rPr>
+        <w:t xml:space="preserve">t track strongly with signal changes.</w:t>
+      </w:r>
+    </w:p>
+    <w:p>
+      <w:pPr>
+        <w:spacing w:before="0" w:after="0" w:line="240"/>
+        <w:ind w:right="0" w:left="0" w:firstLine="0"/>
+        <w:jc w:val="left"/>
+        <w:rPr>
+          <w:rFonts w:ascii="Cambria Math" w:hAnsi="Cambria Math" w:cs="Cambria Math" w:eastAsia="Cambria Math"/>
+          <w:color w:val="auto"/>
+          <w:spacing w:val="0"/>
+          <w:position w:val="0"/>
+          <w:sz w:val="22"/>
+          <w:shd w:fill="auto" w:val="clear"/>
+        </w:rPr>
+      </w:pPr>
+    </w:p>
+    <w:p>
+      <w:pPr>
+        <w:spacing w:before="0" w:after="0" w:line="240"/>
+        <w:ind w:right="0" w:left="0" w:firstLine="0"/>
+        <w:jc w:val="left"/>
+        <w:rPr>
+          <w:rFonts w:ascii="Cambria Math" w:hAnsi="Cambria Math" w:cs="Cambria Math" w:eastAsia="Cambria Math"/>
+          <w:color w:val="auto"/>
+          <w:spacing w:val="0"/>
+          <w:position w:val="0"/>
+          <w:sz w:val="22"/>
+          <w:shd w:fill="auto" w:val="clear"/>
+        </w:rPr>
+      </w:pPr>
+      <w:r>
+        <w:rPr>
+          <w:rFonts w:ascii="Cambria Math" w:hAnsi="Cambria Math" w:cs="Cambria Math" w:eastAsia="Cambria Math"/>
+          <w:color w:val="auto"/>
+          <w:spacing w:val="0"/>
+          <w:position w:val="0"/>
+          <w:sz w:val="22"/>
+          <w:shd w:fill="auto" w:val="clear"/>
+        </w:rPr>
+        <w:t xml:space="preserve">Even when RSRP is poor (&lt; -</w:t>
+      </w:r>
+      <w:r>
+        <w:rPr>
+          <w:rFonts w:ascii="Cambria Math" w:hAnsi="Cambria Math" w:cs="Cambria Math" w:eastAsia="Cambria Math"/>
+          <w:color w:val="auto"/>
+          <w:spacing w:val="0"/>
+          <w:position w:val="0"/>
+          <w:sz w:val="22"/>
+          <w:shd w:fill="auto" w:val="clear"/>
+        </w:rPr>
+        <w:t xml:space="preserve">100 </w:t>
+      </w:r>
+      <w:r>
+        <w:rPr>
+          <w:rFonts w:ascii="Cambria Math" w:hAnsi="Cambria Math" w:cs="Cambria Math" w:eastAsia="Cambria Math"/>
+          <w:color w:val="auto"/>
+          <w:spacing w:val="0"/>
+          <w:position w:val="0"/>
+          <w:sz w:val="22"/>
+          <w:shd w:fill="auto" w:val="clear"/>
+        </w:rPr>
+        <w:t xml:space="preserve">dBm), response times can still be quick.</w:t>
+      </w:r>
+    </w:p>
+    <w:p>
+      <w:pPr>
+        <w:spacing w:before="0" w:after="0" w:line="240"/>
+        <w:ind w:right="0" w:left="0" w:firstLine="0"/>
+        <w:jc w:val="left"/>
+        <w:rPr>
+          <w:rFonts w:ascii="Cambria Math" w:hAnsi="Cambria Math" w:cs="Cambria Math" w:eastAsia="Cambria Math"/>
+          <w:color w:val="auto"/>
+          <w:spacing w:val="0"/>
+          <w:position w:val="0"/>
+          <w:sz w:val="22"/>
+          <w:shd w:fill="auto" w:val="clear"/>
+        </w:rPr>
+      </w:pPr>
+    </w:p>
+    <w:p>
+      <w:pPr>
+        <w:spacing w:before="0" w:after="0" w:line="240"/>
+        <w:ind w:right="0" w:left="0" w:firstLine="0"/>
+        <w:jc w:val="left"/>
+        <w:rPr>
+          <w:rFonts w:ascii="Cambria Math" w:hAnsi="Cambria Math" w:cs="Cambria Math" w:eastAsia="Cambria Math"/>
+          <w:color w:val="auto"/>
+          <w:spacing w:val="0"/>
+          <w:position w:val="0"/>
+          <w:sz w:val="22"/>
+          <w:shd w:fill="auto" w:val="clear"/>
+        </w:rPr>
+      </w:pPr>
+      <w:r>
+        <w:rPr>
+          <w:rFonts w:ascii="Cambria Math" w:hAnsi="Cambria Math" w:cs="Cambria Math" w:eastAsia="Cambria Math"/>
+          <w:color w:val="auto"/>
+          <w:spacing w:val="0"/>
+          <w:position w:val="0"/>
+          <w:sz w:val="22"/>
+          <w:shd w:fill="auto" w:val="clear"/>
+        </w:rPr>
+        <w:t xml:space="preserve">The outliers (~</w:t>
+      </w:r>
+      <w:r>
+        <w:rPr>
+          <w:rFonts w:ascii="Cambria Math" w:hAnsi="Cambria Math" w:cs="Cambria Math" w:eastAsia="Cambria Math"/>
+          <w:color w:val="auto"/>
+          <w:spacing w:val="0"/>
+          <w:position w:val="0"/>
+          <w:sz w:val="22"/>
+          <w:shd w:fill="auto" w:val="clear"/>
+        </w:rPr>
+        <w:t xml:space="preserve">3</w:t>
+      </w:r>
+      <w:r>
+        <w:rPr>
+          <w:rFonts w:ascii="Cambria Math" w:hAnsi="Cambria Math" w:cs="Cambria Math" w:eastAsia="Cambria Math"/>
+          <w:color w:val="auto"/>
+          <w:spacing w:val="0"/>
+          <w:position w:val="0"/>
+          <w:sz w:val="22"/>
+          <w:shd w:fill="auto" w:val="clear"/>
+        </w:rPr>
+        <w:t xml:space="preserve">s) appear sporadic and not tied to weak signal.</w:t>
+      </w:r>
+    </w:p>
+    <w:p>
+      <w:pPr>
+        <w:spacing w:before="0" w:after="0" w:line="240"/>
+        <w:ind w:right="0" w:left="0" w:firstLine="0"/>
+        <w:jc w:val="left"/>
+        <w:rPr>
+          <w:rFonts w:ascii="Cambria Math" w:hAnsi="Cambria Math" w:cs="Cambria Math" w:eastAsia="Cambria Math"/>
+          <w:color w:val="auto"/>
+          <w:spacing w:val="0"/>
+          <w:position w:val="0"/>
+          <w:sz w:val="22"/>
+          <w:shd w:fill="auto" w:val="clear"/>
+        </w:rPr>
+      </w:pPr>
+    </w:p>
+    <w:p>
+      <w:pPr>
+        <w:spacing w:before="0" w:after="0" w:line="240"/>
+        <w:ind w:right="0" w:left="0" w:firstLine="0"/>
+        <w:jc w:val="left"/>
+        <w:rPr>
+          <w:rFonts w:ascii="Segoe UI Symbol" w:hAnsi="Segoe UI Symbol" w:cs="Segoe UI Symbol" w:eastAsia="Segoe UI Symbol"/>
+          <w:color w:val="auto"/>
+          <w:spacing w:val="0"/>
+          <w:position w:val="0"/>
+          <w:sz w:val="22"/>
+          <w:shd w:fill="auto" w:val="clear"/>
+        </w:rPr>
+      </w:pPr>
     </w:p>
   </w:body>
 </w:document>

</xml_diff>